<commit_message>
Ver 1.3 Getters And Setters
</commit_message>
<xml_diff>
--- a/Lesson09-Classes/Lesson 9 - Classes - Gr.docx
+++ b/Lesson09-Classes/Lesson 9 - Classes - Gr.docx
@@ -1,6 +1,6 @@
 
 <file path=word/document.xml><?xml version="1.0" encoding="utf-8"?>
-<w:document xmlns:wpc="http://schemas.microsoft.com/office/word/2010/wordprocessingCanvas" xmlns:cx="http://schemas.microsoft.com/office/drawing/2014/chartex" xmlns:cx1="http://schemas.microsoft.com/office/drawing/2015/9/8/chartex" xmlns:cx2="http://schemas.microsoft.com/office/drawing/2015/10/21/chartex" xmlns:cx3="http://schemas.microsoft.com/office/drawing/2016/5/9/chartex" xmlns:cx4="http://schemas.microsoft.com/office/drawing/2016/5/10/chartex" xmlns:cx5="http://schemas.microsoft.com/office/drawing/2016/5/11/chartex" xmlns:cx6="http://schemas.microsoft.com/office/drawing/2016/5/12/chartex" xmlns:cx7="http://schemas.microsoft.com/office/drawing/2016/5/13/chartex" xmlns:cx8="http://schemas.microsoft.com/office/drawing/2016/5/14/chartex" xmlns:mc="http://schemas.openxmlformats.org/markup-compatibility/2006" xmlns:aink="http://schemas.microsoft.com/office/drawing/2016/ink" xmlns:am3d="http://schemas.microsoft.com/office/drawing/2017/model3d" xmlns:o="urn:schemas-microsoft-com:office:office" xmlns:r="http://schemas.openxmlformats.org/officeDocument/2006/relationships" xmlns:m="http://schemas.openxmlformats.org/officeDocument/2006/math" xmlns:v="urn:schemas-microsoft-com:vml" xmlns:wp14="http://schemas.microsoft.com/office/word/2010/wordprocessingDrawing" xmlns:wp="http://schemas.openxmlformats.org/drawingml/2006/wordprocessingDrawing" xmlns:w10="urn:schemas-microsoft-com:office:word" xmlns:w="http://schemas.openxmlformats.org/wordprocessingml/2006/main" xmlns:w14="http://schemas.microsoft.com/office/word/2010/wordml" xmlns:w15="http://schemas.microsoft.com/office/word/2012/wordml" xmlns:w16cex="http://schemas.microsoft.com/office/word/2018/wordml/cex" xmlns:w16cid="http://schemas.microsoft.com/office/word/2016/wordml/cid" xmlns:w16="http://schemas.microsoft.com/office/word/2018/wordml" xmlns:w16se="http://schemas.microsoft.com/office/word/2015/wordml/symex" xmlns:wpg="http://schemas.microsoft.com/office/word/2010/wordprocessingGroup" xmlns:wpi="http://schemas.microsoft.com/office/word/2010/wordprocessingInk" xmlns:wne="http://schemas.microsoft.com/office/word/2006/wordml" xmlns:wps="http://schemas.microsoft.com/office/word/2010/wordprocessingShape" mc:Ignorable="w14 w15 w16se w16cid w16 w16cex wp14">
+<w:document xmlns:wpc="http://schemas.microsoft.com/office/word/2010/wordprocessingCanvas" xmlns:cx="http://schemas.microsoft.com/office/drawing/2014/chartex" xmlns:cx1="http://schemas.microsoft.com/office/drawing/2015/9/8/chartex" xmlns:cx2="http://schemas.microsoft.com/office/drawing/2015/10/21/chartex" xmlns:cx3="http://schemas.microsoft.com/office/drawing/2016/5/9/chartex" xmlns:cx4="http://schemas.microsoft.com/office/drawing/2016/5/10/chartex" xmlns:cx5="http://schemas.microsoft.com/office/drawing/2016/5/11/chartex" xmlns:cx6="http://schemas.microsoft.com/office/drawing/2016/5/12/chartex" xmlns:cx7="http://schemas.microsoft.com/office/drawing/2016/5/13/chartex" xmlns:cx8="http://schemas.microsoft.com/office/drawing/2016/5/14/chartex" xmlns:mc="http://schemas.openxmlformats.org/markup-compatibility/2006" xmlns:aink="http://schemas.microsoft.com/office/drawing/2016/ink" xmlns:am3d="http://schemas.microsoft.com/office/drawing/2017/model3d" xmlns:o="urn:schemas-microsoft-com:office:office" xmlns:r="http://schemas.openxmlformats.org/officeDocument/2006/relationships" xmlns:m="http://schemas.openxmlformats.org/officeDocument/2006/math" xmlns:v="urn:schemas-microsoft-com:vml" xmlns:wp14="http://schemas.microsoft.com/office/word/2010/wordprocessingDrawing" xmlns:wp="http://schemas.openxmlformats.org/drawingml/2006/wordprocessingDrawing" xmlns:w10="urn:schemas-microsoft-com:office:word" xmlns:w="http://schemas.openxmlformats.org/wordprocessingml/2006/main" xmlns:w14="http://schemas.microsoft.com/office/word/2010/wordml" xmlns:w15="http://schemas.microsoft.com/office/word/2012/wordml" xmlns:w16cex="http://schemas.microsoft.com/office/word/2018/wordml/cex" xmlns:w16cid="http://schemas.microsoft.com/office/word/2016/wordml/cid" xmlns:w16="http://schemas.microsoft.com/office/word/2018/wordml" xmlns:w16sdtdh="http://schemas.microsoft.com/office/word/2020/wordml/sdtdatahash" xmlns:w16se="http://schemas.microsoft.com/office/word/2015/wordml/symex" xmlns:wpg="http://schemas.microsoft.com/office/word/2010/wordprocessingGroup" xmlns:wpi="http://schemas.microsoft.com/office/word/2010/wordprocessingInk" xmlns:wne="http://schemas.microsoft.com/office/word/2006/wordml" xmlns:wps="http://schemas.microsoft.com/office/word/2010/wordprocessingShape" mc:Ignorable="w14 w15 w16se w16cid w16 w16cex w16sdtdh wp14">
   <w:body>
     <w:p>
       <w:pPr>
@@ -1279,13 +1279,13 @@
                                       <pic:cNvPicPr/>
                                     </pic:nvPicPr>
                                     <pic:blipFill>
-                                      <a:blip r:embed="rId12">
+                                      <a:blip r:embed="rId14">
                                         <a:extLst>
                                           <a:ext uri="{28A0092B-C50C-407E-A947-70E740481C1C}">
                                             <a14:useLocalDpi xmlns:a14="http://schemas.microsoft.com/office/drawing/2010/main" val="0"/>
                                           </a:ext>
                                           <a:ext uri="{96DAC541-7B7A-43D3-8B79-37D633B846F1}">
-                                            <asvg:svgBlip xmlns:asvg="http://schemas.microsoft.com/office/drawing/2016/SVG/main" r:embed="rId13"/>
+                                            <asvg:svgBlip xmlns:asvg="http://schemas.microsoft.com/office/drawing/2016/SVG/main" r:embed="rId15"/>
                                           </a:ext>
                                         </a:extLst>
                                       </a:blip>
@@ -2299,6 +2299,7 @@
                 <w:lang w:val="en-US"/>
               </w:rPr>
             </w:pPr>
+            <w:proofErr w:type="spellStart"/>
             <w:r>
               <w:rPr>
                 <w:sz w:val="20"/>
@@ -2324,6 +2325,7 @@
               </w:rPr>
               <w:t>ammad</w:t>
             </w:r>
+            <w:proofErr w:type="spellEnd"/>
           </w:p>
         </w:tc>
       </w:tr>
@@ -3385,13 +3387,13 @@
                                             <pic:cNvPicPr/>
                                           </pic:nvPicPr>
                                           <pic:blipFill>
-                                            <a:blip r:embed="rId14">
+                                            <a:blip r:embed="rId16">
                                               <a:extLst>
                                                 <a:ext uri="{28A0092B-C50C-407E-A947-70E740481C1C}">
                                                   <a14:useLocalDpi xmlns:a14="http://schemas.microsoft.com/office/drawing/2010/main" val="0"/>
                                                 </a:ext>
                                                 <a:ext uri="{96DAC541-7B7A-43D3-8B79-37D633B846F1}">
-                                                  <asvg:svgBlip xmlns:asvg="http://schemas.microsoft.com/office/drawing/2016/SVG/main" r:embed="rId15"/>
+                                                  <asvg:svgBlip xmlns:asvg="http://schemas.microsoft.com/office/drawing/2016/SVG/main" r:embed="rId17"/>
                                                 </a:ext>
                                               </a:extLst>
                                             </a:blip>
@@ -3668,13 +3670,13 @@
                                       <pic:cNvPicPr/>
                                     </pic:nvPicPr>
                                     <pic:blipFill>
-                                      <a:blip r:embed="rId16">
+                                      <a:blip r:embed="rId18">
                                         <a:extLst>
                                           <a:ext uri="{28A0092B-C50C-407E-A947-70E740481C1C}">
                                             <a14:useLocalDpi xmlns:a14="http://schemas.microsoft.com/office/drawing/2010/main" val="0"/>
                                           </a:ext>
                                           <a:ext uri="{96DAC541-7B7A-43D3-8B79-37D633B846F1}">
-                                            <asvg:svgBlip xmlns:asvg="http://schemas.microsoft.com/office/drawing/2016/SVG/main" r:embed="rId17"/>
+                                            <asvg:svgBlip xmlns:asvg="http://schemas.microsoft.com/office/drawing/2016/SVG/main" r:embed="rId19"/>
                                           </a:ext>
                                         </a:extLst>
                                       </a:blip>
@@ -3781,7 +3783,15 @@
         <w:t>ιδιότητες</w:t>
       </w:r>
       <w:r>
-        <w:t xml:space="preserve"> και οι λειτουργίες που περιγράφηκαν </w:t>
+        <w:t xml:space="preserve"> και οι λειτουργίες που </w:t>
+      </w:r>
+      <w:proofErr w:type="spellStart"/>
+      <w:r>
+        <w:t>περιγράφηκαν</w:t>
+      </w:r>
+      <w:proofErr w:type="spellEnd"/>
+      <w:r>
+        <w:t xml:space="preserve"> </w:t>
       </w:r>
       <w:r>
         <w:rPr>
@@ -3961,12 +3971,14 @@
       <w:r>
         <w:t>4</w:t>
       </w:r>
+      <w:proofErr w:type="spellStart"/>
       <w:r>
         <w:rPr>
           <w:lang w:val="en-US"/>
         </w:rPr>
         <w:t>XPages</w:t>
       </w:r>
+      <w:proofErr w:type="spellEnd"/>
       <w:r>
         <w:t xml:space="preserve"> </w:t>
       </w:r>
@@ -4024,7 +4036,7 @@
                     <pic:cNvPicPr/>
                   </pic:nvPicPr>
                   <pic:blipFill>
-                    <a:blip r:embed="rId18" cstate="print">
+                    <a:blip r:embed="rId20" cstate="print">
                       <a:extLst>
                         <a:ext uri="{28A0092B-C50C-407E-A947-70E740481C1C}">
                           <a14:useLocalDpi xmlns:a14="http://schemas.microsoft.com/office/drawing/2010/main" val="0"/>
@@ -4141,12 +4153,14 @@
       <w:r>
         <w:t xml:space="preserve">Στο παράθυρο διαλόγου δώστε όνομα </w:t>
       </w:r>
+      <w:proofErr w:type="spellStart"/>
       <w:r>
         <w:rPr>
           <w:lang w:val="en-US"/>
         </w:rPr>
         <w:t>clsBook</w:t>
       </w:r>
+      <w:proofErr w:type="spellEnd"/>
       <w:r>
         <w:t xml:space="preserve">  (</w:t>
       </w:r>
@@ -4184,12 +4198,14 @@
       <w:r>
         <w:t xml:space="preserve">Θα δημιουργηθεί μία νέα καρτέλα κώδικα με όνομα </w:t>
       </w:r>
+      <w:proofErr w:type="spellStart"/>
       <w:r>
         <w:rPr>
           <w:lang w:val="en-US"/>
         </w:rPr>
         <w:t>clsBook</w:t>
       </w:r>
+      <w:proofErr w:type="spellEnd"/>
       <w:r>
         <w:t>.</w:t>
       </w:r>
@@ -4227,7 +4243,7 @@
                     <pic:cNvPicPr/>
                   </pic:nvPicPr>
                   <pic:blipFill>
-                    <a:blip r:embed="rId19">
+                    <a:blip r:embed="rId21">
                       <a:extLst>
                         <a:ext uri="{28A0092B-C50C-407E-A947-70E740481C1C}">
                           <a14:useLocalDpi xmlns:a14="http://schemas.microsoft.com/office/drawing/2010/main" val="0"/>
@@ -4275,12 +4291,14 @@
       <w:r>
         <w:t>_</w:t>
       </w:r>
+      <w:proofErr w:type="spellStart"/>
       <w:r>
         <w:rPr>
           <w:lang w:val="en-US"/>
         </w:rPr>
         <w:t>Globals</w:t>
       </w:r>
+      <w:proofErr w:type="spellEnd"/>
       <w:r>
         <w:t xml:space="preserve"> </w:t>
       </w:r>
@@ -4378,7 +4396,7 @@
                     </pic:cNvPicPr>
                   </pic:nvPicPr>
                   <pic:blipFill>
-                    <a:blip r:embed="rId20">
+                    <a:blip r:embed="rId22">
                       <a:extLst>
                         <a:ext uri="{28A0092B-C50C-407E-A947-70E740481C1C}">
                           <a14:useLocalDpi xmlns:a14="http://schemas.microsoft.com/office/drawing/2010/main" val="0"/>
@@ -4653,13 +4671,13 @@
                                             <pic:cNvPicPr/>
                                           </pic:nvPicPr>
                                           <pic:blipFill>
-                                            <a:blip r:embed="rId12">
+                                            <a:blip r:embed="rId14">
                                               <a:extLst>
                                                 <a:ext uri="{28A0092B-C50C-407E-A947-70E740481C1C}">
                                                   <a14:useLocalDpi xmlns:a14="http://schemas.microsoft.com/office/drawing/2010/main" val="0"/>
                                                 </a:ext>
                                                 <a:ext uri="{96DAC541-7B7A-43D3-8B79-37D633B846F1}">
-                                                  <asvg:svgBlip xmlns:asvg="http://schemas.microsoft.com/office/drawing/2016/SVG/main" r:embed="rId13"/>
+                                                  <asvg:svgBlip xmlns:asvg="http://schemas.microsoft.com/office/drawing/2016/SVG/main" r:embed="rId15"/>
                                                 </a:ext>
                                               </a:extLst>
                                             </a:blip>
@@ -4824,13 +4842,13 @@
                                       <pic:cNvPicPr/>
                                     </pic:nvPicPr>
                                     <pic:blipFill>
-                                      <a:blip r:embed="rId12">
+                                      <a:blip r:embed="rId14">
                                         <a:extLst>
                                           <a:ext uri="{28A0092B-C50C-407E-A947-70E740481C1C}">
                                             <a14:useLocalDpi xmlns:a14="http://schemas.microsoft.com/office/drawing/2010/main" val="0"/>
                                           </a:ext>
                                           <a:ext uri="{96DAC541-7B7A-43D3-8B79-37D633B846F1}">
-                                            <asvg:svgBlip xmlns:asvg="http://schemas.microsoft.com/office/drawing/2016/SVG/main" r:embed="rId13"/>
+                                            <asvg:svgBlip xmlns:asvg="http://schemas.microsoft.com/office/drawing/2016/SVG/main" r:embed="rId15"/>
                                           </a:ext>
                                         </a:extLst>
                                       </a:blip>
@@ -4926,7 +4944,7 @@
                     </pic:cNvPicPr>
                   </pic:nvPicPr>
                   <pic:blipFill>
-                    <a:blip r:embed="rId21">
+                    <a:blip r:embed="rId23">
                       <a:extLst>
                         <a:ext uri="{28A0092B-C50C-407E-A947-70E740481C1C}">
                           <a14:useLocalDpi xmlns:a14="http://schemas.microsoft.com/office/drawing/2010/main" val="0"/>
@@ -4973,39 +4991,47 @@
       <w:r>
         <w:t xml:space="preserve">και στη συνέχεια τα αναθέτει με τη σειρά που εισάγονται στο υποπρόγραμμα στις μεταβλητές </w:t>
       </w:r>
+      <w:proofErr w:type="spellStart"/>
       <w:r>
         <w:rPr>
           <w:lang w:val="en-US"/>
         </w:rPr>
         <w:t>strTitle</w:t>
       </w:r>
+      <w:proofErr w:type="spellEnd"/>
       <w:r>
         <w:t xml:space="preserve">, </w:t>
       </w:r>
+      <w:proofErr w:type="spellStart"/>
       <w:r>
         <w:rPr>
           <w:lang w:val="en-US"/>
         </w:rPr>
         <w:t>strWriter</w:t>
       </w:r>
+      <w:proofErr w:type="spellEnd"/>
       <w:r>
         <w:t xml:space="preserve">, </w:t>
       </w:r>
+      <w:proofErr w:type="spellStart"/>
       <w:r>
         <w:rPr>
           <w:lang w:val="en-US"/>
         </w:rPr>
         <w:t>strYear</w:t>
       </w:r>
+      <w:proofErr w:type="spellEnd"/>
       <w:r>
         <w:t xml:space="preserve">, </w:t>
       </w:r>
+      <w:proofErr w:type="spellStart"/>
       <w:r>
         <w:rPr>
           <w:lang w:val="en-US"/>
         </w:rPr>
         <w:t>strPublisher</w:t>
       </w:r>
+      <w:proofErr w:type="spellEnd"/>
       <w:r>
         <w:t xml:space="preserve">. </w:t>
       </w:r>
@@ -5069,7 +5095,7 @@
                     </pic:cNvPicPr>
                   </pic:nvPicPr>
                   <pic:blipFill>
-                    <a:blip r:embed="rId22">
+                    <a:blip r:embed="rId24">
                       <a:extLst>
                         <a:ext uri="{28A0092B-C50C-407E-A947-70E740481C1C}">
                           <a14:useLocalDpi xmlns:a14="http://schemas.microsoft.com/office/drawing/2010/main" val="0"/>
@@ -5175,7 +5201,7 @@
                     <pic:cNvPicPr/>
                   </pic:nvPicPr>
                   <pic:blipFill>
-                    <a:blip r:embed="rId23">
+                    <a:blip r:embed="rId25">
                       <a:extLst>
                         <a:ext uri="{28A0092B-C50C-407E-A947-70E740481C1C}">
                           <a14:useLocalDpi xmlns:a14="http://schemas.microsoft.com/office/drawing/2010/main" val="0"/>
@@ -5202,7 +5228,15 @@
         </w:drawing>
       </w:r>
       <w:r>
-        <w:t xml:space="preserve">Η μέθοδος αλλαγής στοιχείων δέχεται ως παράμετρους νέα στοιχεία για την κλάση και μεταβάλει τις αξίες των ιδιοτήτων των αντίστοιχων ιδιοτήτων. Η μέθοδος αυτή ουσιαστικά είναι η ίδια με την εισαγωγή αλλά για λόγους καλύτερης διαχείρισης των </w:t>
+        <w:t xml:space="preserve">Η μέθοδος αλλαγής στοιχείων δέχεται ως </w:t>
+      </w:r>
+      <w:proofErr w:type="spellStart"/>
+      <w:r>
+        <w:t>παράμετρους</w:t>
+      </w:r>
+      <w:proofErr w:type="spellEnd"/>
+      <w:r>
+        <w:t xml:space="preserve"> νέα στοιχεία για την κλάση και μεταβάλει τις αξίες των ιδιοτήτων των αντίστοιχων ιδιοτήτων. Η μέθοδος αυτή ουσιαστικά είναι η ίδια με την εισαγωγή αλλά για λόγους καλύτερης διαχείρισης των </w:t>
       </w:r>
       <w:r>
         <w:t>μεθόδων δημιουργείται με άλλο όνομα.</w:t>
@@ -5262,7 +5296,7 @@
                     <pic:cNvPicPr/>
                   </pic:nvPicPr>
                   <pic:blipFill>
-                    <a:blip r:embed="rId24">
+                    <a:blip r:embed="rId26">
                       <a:extLst>
                         <a:ext uri="{28A0092B-C50C-407E-A947-70E740481C1C}">
                           <a14:useLocalDpi xmlns:a14="http://schemas.microsoft.com/office/drawing/2010/main" val="0"/>
@@ -5352,24 +5386,28 @@
       <w:r>
         <w:t>4</w:t>
       </w:r>
+      <w:proofErr w:type="spellStart"/>
       <w:r>
         <w:rPr>
           <w:lang w:val="en-US"/>
         </w:rPr>
         <w:t>XMainPage</w:t>
       </w:r>
+      <w:proofErr w:type="spellEnd"/>
       <w:r>
         <w:t xml:space="preserve"> </w:t>
       </w:r>
       <w:r>
         <w:t xml:space="preserve">ήρθε η στιγμή να χρησιμοποιήσετε την κλάση </w:t>
       </w:r>
+      <w:proofErr w:type="spellStart"/>
       <w:r>
         <w:rPr>
           <w:lang w:val="en-US"/>
         </w:rPr>
         <w:t>clsBook</w:t>
       </w:r>
+      <w:proofErr w:type="spellEnd"/>
       <w:r>
         <w:t xml:space="preserve">. </w:t>
       </w:r>
@@ -5392,12 +5430,14 @@
       <w:r>
         <w:t xml:space="preserve"> τύπου </w:t>
       </w:r>
+      <w:proofErr w:type="spellStart"/>
       <w:r>
         <w:rPr>
           <w:lang w:val="en-US"/>
         </w:rPr>
         <w:t>clsBook</w:t>
       </w:r>
+      <w:proofErr w:type="spellEnd"/>
       <w:r>
         <w:t xml:space="preserve">. </w:t>
       </w:r>
@@ -5471,7 +5511,7 @@
                           </pic:cNvPicPr>
                         </pic:nvPicPr>
                         <pic:blipFill>
-                          <a:blip r:embed="rId25"/>
+                          <a:blip r:embed="rId27"/>
                           <a:stretch>
                             <a:fillRect/>
                           </a:stretch>
@@ -5557,7 +5597,7 @@
                   <o:lock v:ext="edit" aspectratio="t"/>
                 </v:shapetype>
                 <v:shape id="Εικόνα 30" o:spid="_x0000_s1027" type="#_x0000_t75" style="position:absolute;width:53497;height:22488;visibility:visible;mso-wrap-style:square" o:gfxdata="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">
-                  <v:imagedata r:id="rId26" o:title=""/>
+                  <v:imagedata r:id="rId28" o:title=""/>
                 </v:shape>
                 <v:roundrect id="Ορθογώνιο: Στρογγύλεμα γωνιών 31" o:spid="_x0000_s1028" style="position:absolute;left:8030;top:10199;width:44547;height:7620;visibility:visible;mso-wrap-style:square;v-text-anchor:middle" arcsize="10923f" o:gfxdata="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" filled="f" strokecolor="red" strokeweight="3pt">
                   <v:stroke joinstyle="miter"/>
@@ -5595,12 +5635,14 @@
       <w:r>
         <w:t xml:space="preserve">είναι δύο αντικείμενα τύπου </w:t>
       </w:r>
+      <w:proofErr w:type="spellStart"/>
       <w:r>
         <w:rPr>
           <w:lang w:val="en-US"/>
         </w:rPr>
         <w:t>clsBook</w:t>
       </w:r>
+      <w:proofErr w:type="spellEnd"/>
       <w:r>
         <w:t xml:space="preserve"> </w:t>
       </w:r>
@@ -5642,7 +5684,7 @@
                     </pic:cNvPicPr>
                   </pic:nvPicPr>
                   <pic:blipFill>
-                    <a:blip r:embed="rId27">
+                    <a:blip r:embed="rId29">
                       <a:extLst>
                         <a:ext uri="{28A0092B-C50C-407E-A947-70E740481C1C}">
                           <a14:useLocalDpi xmlns:a14="http://schemas.microsoft.com/office/drawing/2010/main" val="0"/>
@@ -5711,7 +5753,7 @@
                     </pic:cNvPicPr>
                   </pic:nvPicPr>
                   <pic:blipFill>
-                    <a:blip r:embed="rId28" cstate="print">
+                    <a:blip r:embed="rId30" cstate="print">
                       <a:extLst>
                         <a:ext uri="{28A0092B-C50C-407E-A947-70E740481C1C}">
                           <a14:useLocalDpi xmlns:a14="http://schemas.microsoft.com/office/drawing/2010/main" val="0"/>
@@ -5765,12 +5807,14 @@
       <w:r>
         <w:t xml:space="preserve">Στη συνέχεια, η μέθοδος </w:t>
       </w:r>
+      <w:proofErr w:type="spellStart"/>
       <w:r>
         <w:rPr>
           <w:lang w:val="en-US"/>
         </w:rPr>
         <w:t>InsertBook</w:t>
       </w:r>
+      <w:proofErr w:type="spellEnd"/>
       <w:r>
         <w:t xml:space="preserve"> </w:t>
       </w:r>
@@ -6054,13 +6098,13 @@
                                       <pic:cNvPicPr/>
                                     </pic:nvPicPr>
                                     <pic:blipFill>
-                                      <a:blip r:embed="rId16">
+                                      <a:blip r:embed="rId18">
                                         <a:extLst>
                                           <a:ext uri="{28A0092B-C50C-407E-A947-70E740481C1C}">
                                             <a14:useLocalDpi xmlns:a14="http://schemas.microsoft.com/office/drawing/2010/main" val="0"/>
                                           </a:ext>
                                           <a:ext uri="{96DAC541-7B7A-43D3-8B79-37D633B846F1}">
-                                            <asvg:svgBlip xmlns:asvg="http://schemas.microsoft.com/office/drawing/2016/SVG/main" r:embed="rId17"/>
+                                            <asvg:svgBlip xmlns:asvg="http://schemas.microsoft.com/office/drawing/2016/SVG/main" r:embed="rId19"/>
                                           </a:ext>
                                         </a:extLst>
                                       </a:blip>
@@ -6144,7 +6188,7 @@
                     <pic:cNvPicPr/>
                   </pic:nvPicPr>
                   <pic:blipFill>
-                    <a:blip r:embed="rId29">
+                    <a:blip r:embed="rId31">
                       <a:extLst>
                         <a:ext uri="{28A0092B-C50C-407E-A947-70E740481C1C}">
                           <a14:useLocalDpi xmlns:a14="http://schemas.microsoft.com/office/drawing/2010/main" val="0"/>
@@ -6233,12 +6277,14 @@
       <w:r>
         <w:t xml:space="preserve">Η μέθοδος </w:t>
       </w:r>
+      <w:proofErr w:type="spellStart"/>
       <w:r>
         <w:rPr>
           <w:lang w:val="en-US"/>
         </w:rPr>
         <w:t>IsInitialized</w:t>
       </w:r>
+      <w:proofErr w:type="spellEnd"/>
       <w:r>
         <w:t xml:space="preserve"> </w:t>
       </w:r>
@@ -6248,10 +6294,1650 @@
     </w:p>
     <w:p>
       <w:pPr>
+        <w:pStyle w:val="2"/>
+        <w:rPr>
+          <w:lang w:val="en-US"/>
+        </w:rPr>
+      </w:pPr>
+      <w:r>
+        <w:rPr>
+          <w:lang w:val="en-US"/>
+        </w:rPr>
+        <w:lastRenderedPageBreak/>
+        <w:t>G</w:t>
+      </w:r>
+      <w:r>
+        <w:rPr>
+          <w:lang w:val="en-US"/>
+        </w:rPr>
+        <w:t xml:space="preserve">etters </w:t>
+      </w:r>
+      <w:r>
+        <w:t xml:space="preserve">και </w:t>
+      </w:r>
+      <w:r>
+        <w:rPr>
+          <w:lang w:val="en-US"/>
+        </w:rPr>
+        <w:t>setters</w:t>
+      </w:r>
+    </w:p>
+    <w:p>
+      <w:pPr>
         <w:jc w:val="both"/>
       </w:pPr>
       <w:r>
+        <w:t>Τις περισσότερες φορές οι ιδιότητες  ενός αντικειμένου μένουν κρυφές (</w:t>
+      </w:r>
+      <w:r>
+        <w:rPr>
+          <w:lang w:val="en-US"/>
+        </w:rPr>
+        <w:t>private</w:t>
+      </w:r>
+      <w:r>
+        <w:t xml:space="preserve">) </w:t>
+      </w:r>
+      <w:r>
+        <w:t xml:space="preserve">προκειμένου να αποφευχθούν αλλαγές πέρα από τις επιτρεπόμενες. Η διαδικασία αυτή ονομάζεται ενθυλάκωση. Προκειμένου να επιτραπεί η χρήση </w:t>
+      </w:r>
+      <w:r>
+        <w:rPr>
+          <w:lang w:val="en-US"/>
+        </w:rPr>
+        <w:t>private</w:t>
+      </w:r>
+      <w:r>
+        <w:t xml:space="preserve"> </w:t>
+      </w:r>
+      <w:r>
+        <w:t xml:space="preserve">ιδιοτήτων η γλώσσα χρησιμοποιεί </w:t>
+      </w:r>
+      <w:r>
+        <w:rPr>
+          <w:lang w:val="en-US"/>
+        </w:rPr>
+        <w:t>public</w:t>
+      </w:r>
+      <w:r>
+        <w:t xml:space="preserve"> </w:t>
+      </w:r>
+      <w:r>
+        <w:t xml:space="preserve">διαδικασίες που ονομάζονται </w:t>
+      </w:r>
+      <w:r>
+        <w:rPr>
+          <w:lang w:val="en-US"/>
+        </w:rPr>
+        <w:t>get</w:t>
+      </w:r>
+      <w:r>
+        <w:t xml:space="preserve"> </w:t>
+      </w:r>
+      <w:r>
+        <w:t xml:space="preserve">και </w:t>
+      </w:r>
+      <w:r>
+        <w:rPr>
+          <w:lang w:val="en-US"/>
+        </w:rPr>
+        <w:t>set</w:t>
+      </w:r>
+      <w:r>
+        <w:t xml:space="preserve"> </w:t>
+      </w:r>
+      <w:r>
+        <w:t xml:space="preserve">ακολουθούμενες από το όνομα της ιδιότητας. </w:t>
+      </w:r>
+    </w:p>
+    <w:p>
+      <w:pPr>
+        <w:jc w:val="both"/>
+      </w:pPr>
+      <w:r>
+        <w:t>Στο</w:t>
+      </w:r>
+      <w:r>
+        <w:t xml:space="preserve"> </w:t>
+      </w:r>
+      <w:r>
+        <w:t>παράδειγμα των βιβλίων θα δημιουργηθούν επιπλέον μέθοδοι όπως παρακάτω:</w:t>
+      </w:r>
+    </w:p>
+    <w:p>
+      <w:pPr>
+        <w:pStyle w:val="a3"/>
+        <w:rPr>
+          <w:b/>
+          <w:bCs/>
+          <w:lang w:val="en-US"/>
+        </w:rPr>
+      </w:pPr>
+      <w:r>
+        <w:rPr>
+          <w:b/>
+          <w:bCs/>
+          <w:lang w:val="en-US"/>
+        </w:rPr>
+        <w:t>Sub Class_Globals</w:t>
+      </w:r>
+    </w:p>
+    <w:p>
+      <w:pPr>
+        <w:pStyle w:val="a3"/>
+        <w:rPr>
+          <w:lang w:val="en-US"/>
+        </w:rPr>
+      </w:pPr>
+      <w:r>
+        <w:rPr>
+          <w:lang w:val="en-US"/>
+        </w:rPr>
+        <w:tab/>
+      </w:r>
+      <w:r>
+        <w:rPr>
+          <w:b/>
+          <w:bCs/>
+          <w:lang w:val="en-US"/>
+        </w:rPr>
+        <w:t>Private</w:t>
+      </w:r>
+      <w:r>
+        <w:rPr>
+          <w:lang w:val="en-US"/>
+        </w:rPr>
+        <w:t xml:space="preserve"> </w:t>
+      </w:r>
+      <w:proofErr w:type="spellStart"/>
+      <w:r>
+        <w:rPr>
+          <w:lang w:val="en-US"/>
+        </w:rPr>
+        <w:t>fx</w:t>
+      </w:r>
+      <w:proofErr w:type="spellEnd"/>
+      <w:r>
+        <w:rPr>
+          <w:lang w:val="en-US"/>
+        </w:rPr>
+        <w:t xml:space="preserve"> </w:t>
+      </w:r>
+      <w:r>
+        <w:rPr>
+          <w:b/>
+          <w:bCs/>
+          <w:lang w:val="en-US"/>
+        </w:rPr>
+        <w:t>As JFX</w:t>
+      </w:r>
+    </w:p>
+    <w:p>
+      <w:pPr>
+        <w:pStyle w:val="a3"/>
+        <w:rPr>
+          <w:strike/>
+          <w:lang w:val="en-US"/>
+        </w:rPr>
+      </w:pPr>
+      <w:r>
+        <w:rPr>
+          <w:lang w:val="en-US"/>
+        </w:rPr>
+        <w:tab/>
+      </w:r>
+      <w:r>
+        <w:rPr>
+          <w:strike/>
+          <w:lang w:val="en-US"/>
+        </w:rPr>
+        <w:t xml:space="preserve">Public </w:t>
+      </w:r>
+      <w:proofErr w:type="spellStart"/>
+      <w:r>
+        <w:rPr>
+          <w:strike/>
+          <w:lang w:val="en-US"/>
+        </w:rPr>
+        <w:t>strWriter</w:t>
+      </w:r>
+      <w:proofErr w:type="spellEnd"/>
+      <w:r>
+        <w:rPr>
+          <w:strike/>
+          <w:lang w:val="en-US"/>
+        </w:rPr>
+        <w:t xml:space="preserve">, </w:t>
+      </w:r>
+      <w:proofErr w:type="spellStart"/>
+      <w:r>
+        <w:rPr>
+          <w:strike/>
+          <w:lang w:val="en-US"/>
+        </w:rPr>
+        <w:t>strTitle</w:t>
+      </w:r>
+      <w:proofErr w:type="spellEnd"/>
+      <w:r>
+        <w:rPr>
+          <w:strike/>
+          <w:lang w:val="en-US"/>
+        </w:rPr>
+        <w:t xml:space="preserve">, </w:t>
+      </w:r>
+      <w:proofErr w:type="spellStart"/>
+      <w:r>
+        <w:rPr>
+          <w:strike/>
+          <w:lang w:val="en-US"/>
+        </w:rPr>
+        <w:t>strYear</w:t>
+      </w:r>
+      <w:proofErr w:type="spellEnd"/>
+      <w:r>
+        <w:rPr>
+          <w:strike/>
+          <w:lang w:val="en-US"/>
+        </w:rPr>
+        <w:t xml:space="preserve">, </w:t>
+      </w:r>
+      <w:proofErr w:type="spellStart"/>
+      <w:r>
+        <w:rPr>
+          <w:strike/>
+          <w:lang w:val="en-US"/>
+        </w:rPr>
+        <w:t>strPublisher</w:t>
+      </w:r>
+      <w:proofErr w:type="spellEnd"/>
+      <w:r>
+        <w:rPr>
+          <w:strike/>
+          <w:lang w:val="en-US"/>
+        </w:rPr>
+        <w:t xml:space="preserve"> As String</w:t>
+      </w:r>
+    </w:p>
+    <w:p>
+      <w:pPr>
+        <w:pStyle w:val="a3"/>
+        <w:rPr>
+          <w:lang w:val="en-US"/>
+        </w:rPr>
+      </w:pPr>
+      <w:r>
+        <w:rPr>
+          <w:lang w:val="en-US"/>
+        </w:rPr>
+        <w:tab/>
+      </w:r>
+      <w:r>
+        <w:rPr>
+          <w:b/>
+          <w:bCs/>
+          <w:lang w:val="en-US"/>
+        </w:rPr>
+        <w:t>Private</w:t>
+      </w:r>
+      <w:r>
+        <w:rPr>
+          <w:lang w:val="en-US"/>
+        </w:rPr>
+        <w:t xml:space="preserve"> </w:t>
+      </w:r>
+      <w:proofErr w:type="spellStart"/>
+      <w:r>
+        <w:rPr>
+          <w:lang w:val="en-US"/>
+        </w:rPr>
+        <w:t>strWriter</w:t>
+      </w:r>
+      <w:proofErr w:type="spellEnd"/>
+      <w:r>
+        <w:rPr>
+          <w:lang w:val="en-US"/>
+        </w:rPr>
+        <w:t xml:space="preserve">, </w:t>
+      </w:r>
+      <w:proofErr w:type="spellStart"/>
+      <w:r>
+        <w:rPr>
+          <w:lang w:val="en-US"/>
+        </w:rPr>
+        <w:t>strTitle</w:t>
+      </w:r>
+      <w:proofErr w:type="spellEnd"/>
+      <w:r>
+        <w:rPr>
+          <w:lang w:val="en-US"/>
+        </w:rPr>
+        <w:t xml:space="preserve">, </w:t>
+      </w:r>
+      <w:proofErr w:type="spellStart"/>
+      <w:r>
+        <w:rPr>
+          <w:lang w:val="en-US"/>
+        </w:rPr>
+        <w:t>strYear</w:t>
+      </w:r>
+      <w:proofErr w:type="spellEnd"/>
+      <w:r>
+        <w:rPr>
+          <w:lang w:val="en-US"/>
+        </w:rPr>
+        <w:t xml:space="preserve">, </w:t>
+      </w:r>
+      <w:proofErr w:type="spellStart"/>
+      <w:r>
+        <w:rPr>
+          <w:lang w:val="en-US"/>
+        </w:rPr>
+        <w:t>strPublisher</w:t>
+      </w:r>
+      <w:proofErr w:type="spellEnd"/>
+      <w:r>
+        <w:rPr>
+          <w:lang w:val="en-US"/>
+        </w:rPr>
+        <w:t xml:space="preserve"> </w:t>
+      </w:r>
+      <w:r>
+        <w:rPr>
+          <w:b/>
+          <w:bCs/>
+          <w:lang w:val="en-US"/>
+        </w:rPr>
+        <w:t>As String</w:t>
+      </w:r>
+    </w:p>
+    <w:p>
+      <w:pPr>
+        <w:pStyle w:val="a3"/>
+        <w:rPr>
+          <w:b/>
+          <w:bCs/>
+          <w:lang w:val="en-US"/>
+        </w:rPr>
+      </w:pPr>
+      <w:r>
+        <w:rPr>
+          <w:b/>
+          <w:bCs/>
+          <w:lang w:val="en-US"/>
+        </w:rPr>
+        <w:t>End Sub</w:t>
+      </w:r>
+    </w:p>
+    <w:p>
+      <w:pPr>
+        <w:pStyle w:val="a3"/>
+        <w:rPr>
+          <w:lang w:val="en-US"/>
+        </w:rPr>
+      </w:pPr>
+    </w:p>
+    <w:p>
+      <w:pPr>
+        <w:pStyle w:val="a3"/>
+        <w:rPr>
+          <w:lang w:val="en-US"/>
+        </w:rPr>
+      </w:pPr>
+      <w:r>
+        <w:rPr>
+          <w:lang w:val="en-US"/>
+        </w:rPr>
+        <w:t xml:space="preserve">Public Sub </w:t>
+      </w:r>
+      <w:proofErr w:type="spellStart"/>
+      <w:r>
+        <w:rPr>
+          <w:lang w:val="en-US"/>
+        </w:rPr>
+        <w:t>getWriter</w:t>
+      </w:r>
+      <w:proofErr w:type="spellEnd"/>
+      <w:r>
+        <w:rPr>
+          <w:lang w:val="en-US"/>
+        </w:rPr>
+        <w:t xml:space="preserve">() As String </w:t>
+      </w:r>
+    </w:p>
+    <w:p>
+      <w:pPr>
+        <w:pStyle w:val="a3"/>
+        <w:rPr>
+          <w:lang w:val="en-US"/>
+        </w:rPr>
+      </w:pPr>
+      <w:r>
+        <w:rPr>
+          <w:lang w:val="en-US"/>
+        </w:rPr>
+        <w:tab/>
+        <w:t xml:space="preserve">Return </w:t>
+      </w:r>
+      <w:proofErr w:type="spellStart"/>
+      <w:r>
+        <w:rPr>
+          <w:lang w:val="en-US"/>
+        </w:rPr>
+        <w:t>strWriter</w:t>
+      </w:r>
+      <w:proofErr w:type="spellEnd"/>
+    </w:p>
+    <w:p>
+      <w:pPr>
+        <w:pStyle w:val="a3"/>
+        <w:rPr>
+          <w:lang w:val="en-US"/>
+        </w:rPr>
+      </w:pPr>
+      <w:r>
+        <w:rPr>
+          <w:lang w:val="en-US"/>
+        </w:rPr>
+        <w:t>End Sub</w:t>
+      </w:r>
+    </w:p>
+    <w:p>
+      <w:pPr>
+        <w:pStyle w:val="a3"/>
+        <w:rPr>
+          <w:lang w:val="en-US"/>
+        </w:rPr>
+      </w:pPr>
+    </w:p>
+    <w:p>
+      <w:pPr>
+        <w:pStyle w:val="a3"/>
+        <w:rPr>
+          <w:lang w:val="en-US"/>
+        </w:rPr>
+      </w:pPr>
+      <w:r>
+        <w:rPr>
+          <w:lang w:val="en-US"/>
+        </w:rPr>
+        <w:t xml:space="preserve">Public Sub </w:t>
+      </w:r>
+      <w:proofErr w:type="spellStart"/>
+      <w:r>
+        <w:rPr>
+          <w:lang w:val="en-US"/>
+        </w:rPr>
+        <w:t>setWriter</w:t>
+      </w:r>
+      <w:proofErr w:type="spellEnd"/>
+      <w:r>
+        <w:rPr>
+          <w:lang w:val="en-US"/>
+        </w:rPr>
+        <w:t xml:space="preserve">(w As String) </w:t>
+      </w:r>
+    </w:p>
+    <w:p>
+      <w:pPr>
+        <w:pStyle w:val="a3"/>
+        <w:rPr>
+          <w:lang w:val="en-US"/>
+        </w:rPr>
+      </w:pPr>
+      <w:r>
+        <w:rPr>
+          <w:lang w:val="en-US"/>
+        </w:rPr>
+        <w:tab/>
+      </w:r>
+      <w:proofErr w:type="spellStart"/>
+      <w:r>
+        <w:rPr>
+          <w:lang w:val="en-US"/>
+        </w:rPr>
+        <w:t>strWriter</w:t>
+      </w:r>
+      <w:proofErr w:type="spellEnd"/>
+      <w:r>
+        <w:rPr>
+          <w:lang w:val="en-US"/>
+        </w:rPr>
+        <w:t xml:space="preserve"> = w </w:t>
+      </w:r>
+    </w:p>
+    <w:p>
+      <w:pPr>
+        <w:pStyle w:val="a3"/>
+        <w:rPr>
+          <w:lang w:val="en-US"/>
+        </w:rPr>
+      </w:pPr>
+      <w:r>
+        <w:rPr>
+          <w:lang w:val="en-US"/>
+        </w:rPr>
+        <w:t>End Sub</w:t>
+      </w:r>
+    </w:p>
+    <w:p>
+      <w:pPr>
+        <w:pStyle w:val="a3"/>
+        <w:rPr>
+          <w:lang w:val="en-US"/>
+        </w:rPr>
+      </w:pPr>
+    </w:p>
+    <w:p>
+      <w:pPr>
+        <w:pStyle w:val="a3"/>
+        <w:rPr>
+          <w:lang w:val="en-US"/>
+        </w:rPr>
+      </w:pPr>
+      <w:r>
+        <w:rPr>
+          <w:lang w:val="en-US"/>
+        </w:rPr>
+        <w:t xml:space="preserve">Public Sub </w:t>
+      </w:r>
+      <w:proofErr w:type="spellStart"/>
+      <w:r>
+        <w:rPr>
+          <w:lang w:val="en-US"/>
+        </w:rPr>
+        <w:t>get</w:t>
+      </w:r>
+      <w:r>
+        <w:rPr>
+          <w:lang w:val="en-US"/>
+        </w:rPr>
+        <w:t>Title</w:t>
+      </w:r>
+      <w:proofErr w:type="spellEnd"/>
+      <w:r>
+        <w:rPr>
+          <w:lang w:val="en-US"/>
+        </w:rPr>
+        <w:t xml:space="preserve">() As String </w:t>
+      </w:r>
+    </w:p>
+    <w:p>
+      <w:pPr>
+        <w:pStyle w:val="a3"/>
+        <w:rPr>
+          <w:lang w:val="en-US"/>
+        </w:rPr>
+      </w:pPr>
+      <w:r>
+        <w:rPr>
+          <w:lang w:val="en-US"/>
+        </w:rPr>
+        <w:tab/>
+        <w:t xml:space="preserve">Return </w:t>
+      </w:r>
+      <w:proofErr w:type="spellStart"/>
+      <w:r>
+        <w:rPr>
+          <w:lang w:val="en-US"/>
+        </w:rPr>
+        <w:t>strTitle</w:t>
+      </w:r>
+      <w:proofErr w:type="spellEnd"/>
+    </w:p>
+    <w:p>
+      <w:pPr>
+        <w:pStyle w:val="a3"/>
+        <w:rPr>
+          <w:lang w:val="en-US"/>
+        </w:rPr>
+      </w:pPr>
+      <w:r>
+        <w:rPr>
+          <w:lang w:val="en-US"/>
+        </w:rPr>
+        <w:t>End Sub</w:t>
+      </w:r>
+    </w:p>
+    <w:p>
+      <w:pPr>
+        <w:pStyle w:val="a3"/>
+        <w:rPr>
+          <w:lang w:val="en-US"/>
+        </w:rPr>
+      </w:pPr>
+    </w:p>
+    <w:p>
+      <w:pPr>
+        <w:pStyle w:val="a3"/>
+        <w:rPr>
+          <w:lang w:val="en-US"/>
+        </w:rPr>
+      </w:pPr>
+      <w:r>
+        <w:rPr>
+          <w:lang w:val="en-US"/>
+        </w:rPr>
+        <w:t xml:space="preserve">Public Sub </w:t>
+      </w:r>
+      <w:proofErr w:type="spellStart"/>
+      <w:r>
+        <w:rPr>
+          <w:lang w:val="en-US"/>
+        </w:rPr>
+        <w:t>set</w:t>
+      </w:r>
+      <w:r>
+        <w:rPr>
+          <w:lang w:val="en-US"/>
+        </w:rPr>
+        <w:t>Title</w:t>
+      </w:r>
+      <w:proofErr w:type="spellEnd"/>
+      <w:r>
+        <w:rPr>
+          <w:lang w:val="en-US"/>
+        </w:rPr>
+        <w:t>(</w:t>
+      </w:r>
+      <w:r>
+        <w:rPr>
+          <w:lang w:val="en-US"/>
+        </w:rPr>
+        <w:t>t</w:t>
+      </w:r>
+      <w:r>
+        <w:rPr>
+          <w:lang w:val="en-US"/>
+        </w:rPr>
+        <w:t xml:space="preserve"> As String) </w:t>
+      </w:r>
+    </w:p>
+    <w:p>
+      <w:pPr>
+        <w:pStyle w:val="a3"/>
+        <w:rPr>
+          <w:lang w:val="en-US"/>
+        </w:rPr>
+      </w:pPr>
+      <w:r>
+        <w:rPr>
+          <w:lang w:val="en-US"/>
+        </w:rPr>
+        <w:tab/>
+      </w:r>
+      <w:proofErr w:type="spellStart"/>
+      <w:r>
+        <w:rPr>
+          <w:lang w:val="en-US"/>
+        </w:rPr>
+        <w:t>strTitle</w:t>
+      </w:r>
+      <w:proofErr w:type="spellEnd"/>
+      <w:r>
+        <w:rPr>
+          <w:lang w:val="en-US"/>
+        </w:rPr>
+        <w:t xml:space="preserve"> </w:t>
+      </w:r>
+      <w:r>
+        <w:rPr>
+          <w:lang w:val="en-US"/>
+        </w:rPr>
+        <w:t xml:space="preserve">= </w:t>
+      </w:r>
+      <w:r>
+        <w:rPr>
+          <w:lang w:val="en-US"/>
+        </w:rPr>
+        <w:t>t</w:t>
+      </w:r>
+      <w:r>
+        <w:rPr>
+          <w:lang w:val="en-US"/>
+        </w:rPr>
+        <w:t xml:space="preserve"> </w:t>
+      </w:r>
+    </w:p>
+    <w:p>
+      <w:pPr>
+        <w:pStyle w:val="a3"/>
+        <w:rPr>
+          <w:lang w:val="en-US"/>
+        </w:rPr>
+      </w:pPr>
+      <w:r>
+        <w:rPr>
+          <w:lang w:val="en-US"/>
+        </w:rPr>
+        <w:t>End Sub</w:t>
+      </w:r>
+    </w:p>
+    <w:p>
+      <w:pPr>
+        <w:pStyle w:val="a3"/>
+        <w:rPr>
+          <w:lang w:val="en-US"/>
+        </w:rPr>
+      </w:pPr>
+    </w:p>
+    <w:p>
+      <w:pPr>
+        <w:pStyle w:val="a3"/>
+        <w:rPr>
+          <w:lang w:val="en-US"/>
+        </w:rPr>
+      </w:pPr>
+      <w:r>
+        <w:rPr>
+          <w:lang w:val="en-US"/>
+        </w:rPr>
+        <w:t xml:space="preserve">Public Sub </w:t>
+      </w:r>
+      <w:proofErr w:type="spellStart"/>
+      <w:r>
+        <w:rPr>
+          <w:lang w:val="en-US"/>
+        </w:rPr>
+        <w:t>get</w:t>
+      </w:r>
+      <w:r>
+        <w:rPr>
+          <w:lang w:val="en-US"/>
+        </w:rPr>
+        <w:t>Year</w:t>
+      </w:r>
+      <w:proofErr w:type="spellEnd"/>
+      <w:r>
+        <w:rPr>
+          <w:lang w:val="en-US"/>
+        </w:rPr>
+        <w:t xml:space="preserve">() As String </w:t>
+      </w:r>
+    </w:p>
+    <w:p>
+      <w:pPr>
+        <w:pStyle w:val="a3"/>
+        <w:rPr>
+          <w:lang w:val="en-US"/>
+        </w:rPr>
+      </w:pPr>
+      <w:r>
+        <w:rPr>
+          <w:lang w:val="en-US"/>
+        </w:rPr>
+        <w:tab/>
+        <w:t xml:space="preserve">Return </w:t>
+      </w:r>
+      <w:proofErr w:type="spellStart"/>
+      <w:r>
+        <w:rPr>
+          <w:lang w:val="en-US"/>
+        </w:rPr>
+        <w:t>strYear</w:t>
+      </w:r>
+      <w:proofErr w:type="spellEnd"/>
+    </w:p>
+    <w:p>
+      <w:pPr>
+        <w:pStyle w:val="a3"/>
+        <w:rPr>
+          <w:lang w:val="en-US"/>
+        </w:rPr>
+      </w:pPr>
+      <w:r>
+        <w:rPr>
+          <w:lang w:val="en-US"/>
+        </w:rPr>
+        <w:t>End Sub</w:t>
+      </w:r>
+    </w:p>
+    <w:p>
+      <w:pPr>
+        <w:pStyle w:val="a3"/>
+        <w:rPr>
+          <w:lang w:val="en-US"/>
+        </w:rPr>
+      </w:pPr>
+    </w:p>
+    <w:p>
+      <w:pPr>
+        <w:pStyle w:val="a3"/>
+        <w:rPr>
+          <w:lang w:val="en-US"/>
+        </w:rPr>
+      </w:pPr>
+      <w:r>
+        <w:rPr>
+          <w:lang w:val="en-US"/>
+        </w:rPr>
+        <w:t xml:space="preserve">Public Sub </w:t>
+      </w:r>
+      <w:proofErr w:type="spellStart"/>
+      <w:r>
+        <w:rPr>
+          <w:lang w:val="en-US"/>
+        </w:rPr>
+        <w:t>set</w:t>
+      </w:r>
+      <w:r>
+        <w:rPr>
+          <w:lang w:val="en-US"/>
+        </w:rPr>
+        <w:t>Year</w:t>
+      </w:r>
+      <w:proofErr w:type="spellEnd"/>
+      <w:r>
+        <w:rPr>
+          <w:lang w:val="en-US"/>
+        </w:rPr>
+        <w:t>(</w:t>
+      </w:r>
+      <w:r>
+        <w:rPr>
+          <w:lang w:val="en-US"/>
+        </w:rPr>
+        <w:t xml:space="preserve">y </w:t>
+      </w:r>
+      <w:r>
+        <w:rPr>
+          <w:lang w:val="en-US"/>
+        </w:rPr>
+        <w:t xml:space="preserve">As String) </w:t>
+      </w:r>
+    </w:p>
+    <w:p>
+      <w:pPr>
+        <w:pStyle w:val="a3"/>
+        <w:rPr>
+          <w:lang w:val="en-US"/>
+        </w:rPr>
+      </w:pPr>
+      <w:r>
+        <w:rPr>
+          <w:lang w:val="en-US"/>
+        </w:rPr>
+        <w:tab/>
+      </w:r>
+      <w:proofErr w:type="spellStart"/>
+      <w:r>
+        <w:rPr>
+          <w:lang w:val="en-US"/>
+        </w:rPr>
+        <w:t>strYear</w:t>
+      </w:r>
+      <w:proofErr w:type="spellEnd"/>
+      <w:r>
+        <w:rPr>
+          <w:lang w:val="en-US"/>
+        </w:rPr>
+        <w:t xml:space="preserve"> </w:t>
+      </w:r>
+      <w:r>
+        <w:rPr>
+          <w:lang w:val="en-US"/>
+        </w:rPr>
+        <w:t xml:space="preserve">= </w:t>
+      </w:r>
+      <w:r>
+        <w:rPr>
+          <w:lang w:val="en-US"/>
+        </w:rPr>
+        <w:t>y</w:t>
+      </w:r>
+      <w:r>
+        <w:rPr>
+          <w:lang w:val="en-US"/>
+        </w:rPr>
+        <w:t xml:space="preserve"> </w:t>
+      </w:r>
+    </w:p>
+    <w:p>
+      <w:pPr>
+        <w:pStyle w:val="a3"/>
+        <w:rPr>
+          <w:lang w:val="en-US"/>
+        </w:rPr>
+      </w:pPr>
+      <w:r>
+        <w:rPr>
+          <w:lang w:val="en-US"/>
+        </w:rPr>
+        <w:t>End Sub</w:t>
+      </w:r>
+    </w:p>
+    <w:p>
+      <w:pPr>
+        <w:pStyle w:val="a3"/>
+        <w:rPr>
+          <w:lang w:val="en-US"/>
+        </w:rPr>
+      </w:pPr>
+    </w:p>
+    <w:p>
+      <w:pPr>
+        <w:pStyle w:val="a3"/>
+        <w:rPr>
+          <w:lang w:val="en-US"/>
+        </w:rPr>
+      </w:pPr>
+      <w:r>
+        <w:rPr>
+          <w:lang w:val="en-US"/>
+        </w:rPr>
+        <w:t xml:space="preserve">Public Sub </w:t>
+      </w:r>
+      <w:proofErr w:type="spellStart"/>
+      <w:r>
+        <w:rPr>
+          <w:lang w:val="en-US"/>
+        </w:rPr>
+        <w:t>get</w:t>
+      </w:r>
+      <w:r>
+        <w:rPr>
+          <w:lang w:val="en-US"/>
+        </w:rPr>
+        <w:t>Publisher</w:t>
+      </w:r>
+      <w:proofErr w:type="spellEnd"/>
+      <w:r>
+        <w:rPr>
+          <w:lang w:val="en-US"/>
+        </w:rPr>
+        <w:t xml:space="preserve">() As String </w:t>
+      </w:r>
+    </w:p>
+    <w:p>
+      <w:pPr>
+        <w:pStyle w:val="a3"/>
+        <w:rPr>
+          <w:lang w:val="en-US"/>
+        </w:rPr>
+      </w:pPr>
+      <w:r>
+        <w:rPr>
+          <w:lang w:val="en-US"/>
+        </w:rPr>
+        <w:tab/>
+        <w:t xml:space="preserve">Return </w:t>
+      </w:r>
+      <w:proofErr w:type="spellStart"/>
+      <w:r>
+        <w:rPr>
+          <w:lang w:val="en-US"/>
+        </w:rPr>
+        <w:t>strPublisher</w:t>
+      </w:r>
+      <w:proofErr w:type="spellEnd"/>
+    </w:p>
+    <w:p>
+      <w:pPr>
+        <w:pStyle w:val="a3"/>
+        <w:rPr>
+          <w:lang w:val="en-US"/>
+        </w:rPr>
+      </w:pPr>
+      <w:r>
+        <w:rPr>
+          <w:lang w:val="en-US"/>
+        </w:rPr>
+        <w:t>End Sub</w:t>
+      </w:r>
+    </w:p>
+    <w:p>
+      <w:pPr>
+        <w:pStyle w:val="a3"/>
+        <w:rPr>
+          <w:lang w:val="en-US"/>
+        </w:rPr>
+      </w:pPr>
+    </w:p>
+    <w:p>
+      <w:pPr>
+        <w:pStyle w:val="a3"/>
+        <w:rPr>
+          <w:lang w:val="en-US"/>
+        </w:rPr>
+      </w:pPr>
+      <w:r>
+        <w:rPr>
+          <w:lang w:val="en-US"/>
+        </w:rPr>
+        <w:t xml:space="preserve">Public Sub </w:t>
+      </w:r>
+      <w:proofErr w:type="spellStart"/>
+      <w:r>
+        <w:rPr>
+          <w:lang w:val="en-US"/>
+        </w:rPr>
+        <w:t>set</w:t>
+      </w:r>
+      <w:r>
+        <w:rPr>
+          <w:lang w:val="en-US"/>
+        </w:rPr>
+        <w:t>Publisher</w:t>
+      </w:r>
+      <w:proofErr w:type="spellEnd"/>
+      <w:r>
+        <w:rPr>
+          <w:lang w:val="en-US"/>
+        </w:rPr>
+        <w:t>(</w:t>
+      </w:r>
+      <w:r>
+        <w:rPr>
+          <w:lang w:val="en-US"/>
+        </w:rPr>
+        <w:t>p</w:t>
+      </w:r>
+      <w:r>
+        <w:rPr>
+          <w:lang w:val="en-US"/>
+        </w:rPr>
+        <w:t xml:space="preserve"> As String) </w:t>
+      </w:r>
+    </w:p>
+    <w:p>
+      <w:pPr>
+        <w:pStyle w:val="a3"/>
+      </w:pPr>
+      <w:r>
+        <w:rPr>
+          <w:lang w:val="en-US"/>
+        </w:rPr>
+        <w:tab/>
+      </w:r>
+      <w:proofErr w:type="spellStart"/>
+      <w:r>
+        <w:rPr>
+          <w:lang w:val="en-US"/>
+        </w:rPr>
+        <w:t>strPublisher</w:t>
+      </w:r>
+      <w:proofErr w:type="spellEnd"/>
+      <w:r>
+        <w:t xml:space="preserve"> = </w:t>
+      </w:r>
+      <w:r>
+        <w:rPr>
+          <w:lang w:val="en-US"/>
+        </w:rPr>
+        <w:t>p</w:t>
+      </w:r>
+      <w:r>
+        <w:t xml:space="preserve"> </w:t>
+      </w:r>
+    </w:p>
+    <w:p>
+      <w:pPr>
+        <w:pStyle w:val="a3"/>
+      </w:pPr>
+      <w:r>
+        <w:rPr>
+          <w:lang w:val="en-US"/>
+        </w:rPr>
+        <w:t>End</w:t>
+      </w:r>
+      <w:r>
+        <w:t xml:space="preserve"> </w:t>
+      </w:r>
+      <w:r>
+        <w:rPr>
+          <w:lang w:val="en-US"/>
+        </w:rPr>
+        <w:t>Sub</w:t>
+      </w:r>
+    </w:p>
+    <w:p>
+      <w:pPr>
+        <w:pStyle w:val="a3"/>
+      </w:pPr>
+    </w:p>
+    <w:p>
+      <w:r>
+        <w:t xml:space="preserve">Επίσης η εισαγωγή ενός βιβλίου με τη μέθοδο </w:t>
+      </w:r>
+      <w:r>
+        <w:rPr>
+          <w:lang w:val="en-US"/>
+        </w:rPr>
+        <w:t>insert</w:t>
+      </w:r>
+      <w:r>
+        <w:t xml:space="preserve"> </w:t>
+      </w:r>
+      <w:r>
+        <w:t>μπορεί να γίνει:</w:t>
+      </w:r>
+    </w:p>
+    <w:p>
+      <w:pPr>
+        <w:pStyle w:val="a3"/>
+        <w:rPr>
+          <w:lang w:val="en-US"/>
+        </w:rPr>
+      </w:pPr>
+      <w:r>
+        <w:rPr>
+          <w:b/>
+          <w:bCs/>
+          <w:lang w:val="en-US"/>
+        </w:rPr>
+        <w:t>Public Sub</w:t>
+      </w:r>
+      <w:r>
+        <w:rPr>
+          <w:lang w:val="en-US"/>
+        </w:rPr>
+        <w:t xml:space="preserve"> </w:t>
+      </w:r>
+      <w:proofErr w:type="spellStart"/>
+      <w:r>
+        <w:rPr>
+          <w:lang w:val="en-US"/>
+        </w:rPr>
+        <w:t>insertBook</w:t>
+      </w:r>
+      <w:proofErr w:type="spellEnd"/>
+      <w:r>
+        <w:rPr>
+          <w:lang w:val="en-US"/>
+        </w:rPr>
+        <w:t xml:space="preserve">(str1, str2, str3, str4 </w:t>
+      </w:r>
+      <w:r>
+        <w:rPr>
+          <w:b/>
+          <w:bCs/>
+          <w:lang w:val="en-US"/>
+        </w:rPr>
+        <w:t>As String</w:t>
+      </w:r>
+      <w:r>
+        <w:rPr>
+          <w:lang w:val="en-US"/>
+        </w:rPr>
+        <w:t>)</w:t>
+      </w:r>
+    </w:p>
+    <w:p>
+      <w:pPr>
+        <w:pStyle w:val="a3"/>
+        <w:rPr>
+          <w:lang w:val="en-US"/>
+        </w:rPr>
+      </w:pPr>
+      <w:r>
+        <w:rPr>
+          <w:lang w:val="en-US"/>
+        </w:rPr>
+        <w:tab/>
+      </w:r>
+      <w:proofErr w:type="spellStart"/>
+      <w:r>
+        <w:rPr>
+          <w:b/>
+          <w:bCs/>
+          <w:lang w:val="en-US"/>
+        </w:rPr>
+        <w:t>setTitle</w:t>
+      </w:r>
+      <w:proofErr w:type="spellEnd"/>
+      <w:r>
+        <w:rPr>
+          <w:lang w:val="en-US"/>
+        </w:rPr>
+        <w:t>(</w:t>
+      </w:r>
+      <w:r>
+        <w:rPr>
+          <w:lang w:val="en-US"/>
+        </w:rPr>
+        <w:t>str1</w:t>
+      </w:r>
+      <w:r>
+        <w:rPr>
+          <w:lang w:val="en-US"/>
+        </w:rPr>
+        <w:t>)</w:t>
+      </w:r>
+    </w:p>
+    <w:p>
+      <w:pPr>
+        <w:pStyle w:val="a3"/>
+        <w:rPr>
+          <w:lang w:val="en-US"/>
+        </w:rPr>
+      </w:pPr>
+      <w:r>
+        <w:rPr>
+          <w:lang w:val="en-US"/>
+        </w:rPr>
+        <w:tab/>
+      </w:r>
+      <w:proofErr w:type="spellStart"/>
+      <w:r>
+        <w:rPr>
+          <w:b/>
+          <w:bCs/>
+          <w:lang w:val="en-US"/>
+        </w:rPr>
+        <w:t>setWriter</w:t>
+      </w:r>
+      <w:proofErr w:type="spellEnd"/>
+      <w:r>
+        <w:rPr>
+          <w:lang w:val="en-US"/>
+        </w:rPr>
+        <w:t>(</w:t>
+      </w:r>
+      <w:r>
+        <w:rPr>
+          <w:lang w:val="en-US"/>
+        </w:rPr>
+        <w:t>str2</w:t>
+      </w:r>
+      <w:r>
+        <w:rPr>
+          <w:lang w:val="en-US"/>
+        </w:rPr>
+        <w:t>)</w:t>
+      </w:r>
+    </w:p>
+    <w:p>
+      <w:pPr>
+        <w:pStyle w:val="a3"/>
+        <w:rPr>
+          <w:lang w:val="en-US"/>
+        </w:rPr>
+      </w:pPr>
+      <w:r>
+        <w:rPr>
+          <w:lang w:val="en-US"/>
+        </w:rPr>
+        <w:tab/>
+      </w:r>
+      <w:proofErr w:type="spellStart"/>
+      <w:r>
+        <w:rPr>
+          <w:b/>
+          <w:bCs/>
+          <w:lang w:val="en-US"/>
+        </w:rPr>
+        <w:t>s</w:t>
+      </w:r>
+      <w:r>
+        <w:rPr>
+          <w:b/>
+          <w:bCs/>
+          <w:lang w:val="en-US"/>
+        </w:rPr>
+        <w:t>etYear</w:t>
+      </w:r>
+      <w:proofErr w:type="spellEnd"/>
+      <w:r>
+        <w:rPr>
+          <w:lang w:val="en-US"/>
+        </w:rPr>
+        <w:t>(</w:t>
+      </w:r>
+      <w:r>
+        <w:rPr>
+          <w:lang w:val="en-US"/>
+        </w:rPr>
+        <w:t>str3</w:t>
+      </w:r>
+      <w:r>
+        <w:rPr>
+          <w:lang w:val="en-US"/>
+        </w:rPr>
+        <w:t>)</w:t>
+      </w:r>
+    </w:p>
+    <w:p>
+      <w:pPr>
+        <w:pStyle w:val="a3"/>
+        <w:rPr>
+          <w:lang w:val="en-US"/>
+        </w:rPr>
+      </w:pPr>
+      <w:r>
+        <w:rPr>
+          <w:lang w:val="en-US"/>
+        </w:rPr>
+        <w:tab/>
+      </w:r>
+      <w:r>
+        <w:rPr>
+          <w:b/>
+          <w:bCs/>
+        </w:rPr>
+        <w:t>s</w:t>
+      </w:r>
+      <w:r>
+        <w:rPr>
+          <w:b/>
+          <w:bCs/>
+          <w:lang w:val="en-US"/>
+        </w:rPr>
+        <w:t>et</w:t>
+      </w:r>
+      <w:r>
+        <w:rPr>
+          <w:b/>
+          <w:bCs/>
+        </w:rPr>
+        <w:t>Publisher</w:t>
+      </w:r>
+      <w:r>
+        <w:rPr>
+          <w:lang w:val="en-US"/>
+        </w:rPr>
+        <w:t>(</w:t>
+      </w:r>
+      <w:r>
+        <w:t>str4</w:t>
+      </w:r>
+      <w:r>
+        <w:rPr>
+          <w:lang w:val="en-US"/>
+        </w:rPr>
+        <w:t>)</w:t>
+      </w:r>
+    </w:p>
+    <w:p>
+      <w:pPr>
+        <w:pStyle w:val="a3"/>
+        <w:rPr>
+          <w:b/>
+          <w:bCs/>
+        </w:rPr>
+      </w:pPr>
+      <w:proofErr w:type="spellStart"/>
+      <w:r>
+        <w:rPr>
+          <w:b/>
+          <w:bCs/>
+        </w:rPr>
+        <w:t>End</w:t>
+      </w:r>
+      <w:proofErr w:type="spellEnd"/>
+      <w:r>
+        <w:rPr>
+          <w:b/>
+          <w:bCs/>
+        </w:rPr>
+        <w:t xml:space="preserve"> </w:t>
+      </w:r>
+      <w:proofErr w:type="spellStart"/>
+      <w:r>
+        <w:rPr>
+          <w:b/>
+          <w:bCs/>
+        </w:rPr>
+        <w:t>Sub</w:t>
+      </w:r>
+      <w:proofErr w:type="spellEnd"/>
+    </w:p>
+    <w:p/>
+    <w:p>
+      <w:pPr>
+        <w:jc w:val="both"/>
+      </w:pPr>
+      <w:r>
         <w:lastRenderedPageBreak/>
+        <w:t xml:space="preserve">Η προηγούμενη αλλαγή στη μέθοδο </w:t>
+      </w:r>
+      <w:proofErr w:type="spellStart"/>
+      <w:r>
+        <w:rPr>
+          <w:lang w:val="en-US"/>
+        </w:rPr>
+        <w:t>insertBook</w:t>
+      </w:r>
+      <w:proofErr w:type="spellEnd"/>
+      <w:r>
+        <w:t xml:space="preserve"> </w:t>
+      </w:r>
+      <w:r>
+        <w:t xml:space="preserve">δεν αποκλείει την χρήση της και με απευθείας ανάθεση στις ιδιότητες της κλάσεις όπως παρουσιάστηκε προηγούμενα. Χρησιμοποιώντας τις μεθόδους </w:t>
+      </w:r>
+      <w:r>
+        <w:rPr>
+          <w:lang w:val="en-US"/>
+        </w:rPr>
+        <w:t>set</w:t>
+      </w:r>
+      <w:r>
+        <w:t xml:space="preserve"> </w:t>
+      </w:r>
+      <w:r>
+        <w:t xml:space="preserve">μπορείτε να εντάξετε επιπλέον ελέγχους στα δεδομένα που πρόκειται να εισάγετε. </w:t>
+      </w:r>
+    </w:p>
+    <w:p>
+      <w:r>
+        <w:drawing>
+          <wp:anchor distT="0" distB="0" distL="114300" distR="114300" simplePos="0" relativeHeight="251786240" behindDoc="0" locked="0" layoutInCell="1" allowOverlap="1" wp14:anchorId="599A73C0" wp14:editId="26AA2297">
+            <wp:simplePos x="0" y="0"/>
+            <wp:positionH relativeFrom="column">
+              <wp:posOffset>-45085</wp:posOffset>
+            </wp:positionH>
+            <wp:positionV relativeFrom="paragraph">
+              <wp:posOffset>307975</wp:posOffset>
+            </wp:positionV>
+            <wp:extent cx="3010535" cy="1588135"/>
+            <wp:effectExtent l="0" t="0" r="0" b="0"/>
+            <wp:wrapSquare wrapText="bothSides"/>
+            <wp:docPr id="18" name="Εικόνα 18"/>
+            <wp:cNvGraphicFramePr>
+              <a:graphicFrameLocks xmlns:a="http://schemas.openxmlformats.org/drawingml/2006/main" noChangeAspect="1"/>
+            </wp:cNvGraphicFramePr>
+            <a:graphic xmlns:a="http://schemas.openxmlformats.org/drawingml/2006/main">
+              <a:graphicData uri="http://schemas.openxmlformats.org/drawingml/2006/picture">
+                <pic:pic xmlns:pic="http://schemas.openxmlformats.org/drawingml/2006/picture">
+                  <pic:nvPicPr>
+                    <pic:cNvPr id="1" name=""/>
+                    <pic:cNvPicPr/>
+                  </pic:nvPicPr>
+                  <pic:blipFill>
+                    <a:blip r:embed="rId32">
+                      <a:extLst>
+                        <a:ext uri="{28A0092B-C50C-407E-A947-70E740481C1C}">
+                          <a14:useLocalDpi xmlns:a14="http://schemas.microsoft.com/office/drawing/2010/main" val="0"/>
+                        </a:ext>
+                      </a:extLst>
+                    </a:blip>
+                    <a:stretch>
+                      <a:fillRect/>
+                    </a:stretch>
+                  </pic:blipFill>
+                  <pic:spPr>
+                    <a:xfrm>
+                      <a:off x="0" y="0"/>
+                      <a:ext cx="3010535" cy="1588135"/>
+                    </a:xfrm>
+                    <a:prstGeom prst="rect">
+                      <a:avLst/>
+                    </a:prstGeom>
+                  </pic:spPr>
+                </pic:pic>
+              </a:graphicData>
+            </a:graphic>
+          </wp:anchor>
+        </w:drawing>
+      </w:r>
+    </w:p>
+    <w:p>
+      <w:pPr>
+        <w:jc w:val="both"/>
+      </w:pPr>
+      <w:r>
+        <w:t xml:space="preserve">Τέλος όταν θέλετε να χρησιμοποιήσετε </w:t>
+      </w:r>
+      <w:r>
+        <w:t xml:space="preserve">το </w:t>
+      </w:r>
+      <w:r>
+        <w:rPr>
+          <w:lang w:val="en-US"/>
+        </w:rPr>
+        <w:t>get</w:t>
+      </w:r>
+      <w:r>
+        <w:t xml:space="preserve"> </w:t>
+      </w:r>
+      <w:r>
+        <w:t xml:space="preserve">και το </w:t>
+      </w:r>
+      <w:r>
+        <w:rPr>
+          <w:lang w:val="en-US"/>
+        </w:rPr>
+        <w:t>set</w:t>
+      </w:r>
+      <w:r>
+        <w:t xml:space="preserve"> σε αυτές χωρίς να τις καλ</w:t>
+      </w:r>
+      <w:r>
+        <w:t>έσετε</w:t>
+      </w:r>
+      <w:r>
+        <w:t xml:space="preserve"> αλλά γράφοντας το όνομα που ακολουθεί το </w:t>
+      </w:r>
+      <w:r>
+        <w:rPr>
+          <w:lang w:val="en-US"/>
+        </w:rPr>
+        <w:t>get</w:t>
+      </w:r>
+      <w:r>
+        <w:t xml:space="preserve"> </w:t>
+      </w:r>
+      <w:r>
+        <w:t xml:space="preserve">και το </w:t>
+      </w:r>
+      <w:r>
+        <w:rPr>
+          <w:lang w:val="en-US"/>
+        </w:rPr>
+        <w:t>set</w:t>
+      </w:r>
+      <w:r>
+        <w:t xml:space="preserve">. </w:t>
+      </w:r>
+    </w:p>
+    <w:p>
+      <w:pPr>
+        <w:jc w:val="both"/>
+      </w:pPr>
+      <w:r>
+        <w:t xml:space="preserve">Για παράδειγμα για να ορίσετε άλλη τιμή στον συγγραφέα του </w:t>
+      </w:r>
+      <w:r>
+        <w:rPr>
+          <w:lang w:val="en-US"/>
+        </w:rPr>
+        <w:t>book</w:t>
+      </w:r>
+      <w:r>
+        <w:t xml:space="preserve">1 </w:t>
+      </w:r>
+      <w:r>
+        <w:t>απλά μπορείτε να γράψετε:</w:t>
+      </w:r>
+    </w:p>
+    <w:p>
+      <w:pPr>
+        <w:jc w:val="both"/>
+      </w:pPr>
+    </w:p>
+    <w:p>
+      <w:pPr>
+        <w:pStyle w:val="a3"/>
+        <w:rPr>
+          <w:lang w:val="en-US"/>
+        </w:rPr>
+      </w:pPr>
+      <w:r>
+        <w:tab/>
+      </w:r>
+      <w:r>
+        <w:rPr>
+          <w:lang w:val="en-US"/>
+        </w:rPr>
+        <w:t xml:space="preserve">book1.Writer = "Wil. Gibson" </w:t>
+      </w:r>
+    </w:p>
+    <w:p>
+      <w:pPr>
+        <w:pStyle w:val="a3"/>
+        <w:rPr>
+          <w:lang w:val="en-US"/>
+        </w:rPr>
+      </w:pPr>
+      <w:r>
+        <w:rPr>
+          <w:lang w:val="en-US"/>
+        </w:rPr>
+        <w:tab/>
+      </w:r>
+    </w:p>
+    <w:p>
+      <w:pPr>
+        <w:pStyle w:val="a3"/>
+        <w:rPr>
+          <w:lang w:val="en-US"/>
+        </w:rPr>
+      </w:pPr>
+      <w:r>
+        <w:rPr>
+          <w:lang w:val="en-US"/>
+        </w:rPr>
+        <w:tab/>
+        <w:t>Log(book1.Writer)</w:t>
+      </w:r>
+    </w:p>
+    <w:p>
+      <w:pPr>
+        <w:rPr>
+          <w:lang w:val="en-US"/>
+        </w:rPr>
+      </w:pPr>
+    </w:p>
+    <w:p>
+      <w:r>
+        <w:t xml:space="preserve">Παρατηρήστε ότι δεν υπάρχει μεταβλητή με όνομα </w:t>
+      </w:r>
+      <w:r>
+        <w:rPr>
+          <w:lang w:val="en-US"/>
+        </w:rPr>
+        <w:t>Writer</w:t>
+      </w:r>
+      <w:r>
+        <w:t xml:space="preserve"> </w:t>
+      </w:r>
+      <w:r>
+        <w:t xml:space="preserve">στη κλάση. </w:t>
+      </w:r>
+    </w:p>
+    <w:p>
+      <w:r>
+        <w:t xml:space="preserve"> </w:t>
+      </w:r>
+    </w:p>
+    <w:p/>
+    <w:p/>
+    <w:p/>
+    <w:p/>
+    <w:p/>
+    <w:p>
+      <w:pPr>
+        <w:pStyle w:val="2"/>
+      </w:pPr>
+      <w:r>
         <w:t xml:space="preserve">Ασκήσεις </w:t>
       </w:r>
     </w:p>
@@ -6427,6 +8113,7 @@
         <w:jc w:val="both"/>
       </w:pPr>
       <w:r>
+        <w:lastRenderedPageBreak/>
         <w:t>Αλλαγή Τηλεφώνου</w:t>
       </w:r>
     </w:p>
@@ -6657,11 +8344,19 @@
         </w:rPr>
         <w:t xml:space="preserve"> </w:t>
       </w:r>
-      <w:r>
-        <w:rPr>
-          <w:lang w:val="en-US"/>
-        </w:rPr>
-        <w:t xml:space="preserve">cpu </w:t>
+      <w:proofErr w:type="spellStart"/>
+      <w:r>
+        <w:rPr>
+          <w:lang w:val="en-US"/>
+        </w:rPr>
+        <w:t>cpu</w:t>
+      </w:r>
+      <w:proofErr w:type="spellEnd"/>
+      <w:r>
+        <w:rPr>
+          <w:lang w:val="en-US"/>
+        </w:rPr>
+        <w:t xml:space="preserve"> </w:t>
       </w:r>
       <w:r>
         <w:t>του</w:t>
@@ -6687,12 +8382,14 @@
       <w:r>
         <w:t xml:space="preserve">Να δημιουργήσετε κλάση που να υλοποιεί έναν υπολογιστή με τις παραπάνω ιδιότητες και μεθόδους που θα δημιουργήσετε εσείς. Προσέξτε να γίνεται έλεγχος ώστε οι τιμές που καταχωρούνται στον τύπο και στην </w:t>
       </w:r>
+      <w:proofErr w:type="spellStart"/>
       <w:r>
         <w:rPr>
           <w:lang w:val="en-US"/>
         </w:rPr>
         <w:t>cpu</w:t>
       </w:r>
+      <w:proofErr w:type="spellEnd"/>
       <w:r>
         <w:t xml:space="preserve"> </w:t>
       </w:r>
@@ -6718,10 +8415,10 @@
       </w:pPr>
     </w:p>
     <w:sectPr>
-      <w:headerReference w:type="default" r:id="rId30"/>
-      <w:footerReference w:type="default" r:id="rId31"/>
-      <w:headerReference w:type="first" r:id="rId32"/>
-      <w:footerReference w:type="first" r:id="rId33"/>
+      <w:headerReference w:type="default" r:id="rId33"/>
+      <w:footerReference w:type="default" r:id="rId34"/>
+      <w:headerReference w:type="first" r:id="rId35"/>
+      <w:footerReference w:type="first" r:id="rId36"/>
       <w:pgSz w:w="11906" w:h="16838" w:code="9"/>
       <w:pgMar w:top="1440" w:right="1797" w:bottom="1440" w:left="1797" w:header="709" w:footer="709" w:gutter="0"/>
       <w:pgNumType w:start="1"/>
@@ -6733,7 +8430,7 @@
 </file>
 
 <file path=word/endnotes.xml><?xml version="1.0" encoding="utf-8"?>
-<w:endnotes xmlns:wpc="http://schemas.microsoft.com/office/word/2010/wordprocessingCanvas" xmlns:cx="http://schemas.microsoft.com/office/drawing/2014/chartex" xmlns:cx1="http://schemas.microsoft.com/office/drawing/2015/9/8/chartex" xmlns:cx2="http://schemas.microsoft.com/office/drawing/2015/10/21/chartex" xmlns:cx3="http://schemas.microsoft.com/office/drawing/2016/5/9/chartex" xmlns:cx4="http://schemas.microsoft.com/office/drawing/2016/5/10/chartex" xmlns:cx5="http://schemas.microsoft.com/office/drawing/2016/5/11/chartex" xmlns:cx6="http://schemas.microsoft.com/office/drawing/2016/5/12/chartex" xmlns:cx7="http://schemas.microsoft.com/office/drawing/2016/5/13/chartex" xmlns:cx8="http://schemas.microsoft.com/office/drawing/2016/5/14/chartex" xmlns:mc="http://schemas.openxmlformats.org/markup-compatibility/2006" xmlns:aink="http://schemas.microsoft.com/office/drawing/2016/ink" xmlns:am3d="http://schemas.microsoft.com/office/drawing/2017/model3d" xmlns:o="urn:schemas-microsoft-com:office:office" xmlns:r="http://schemas.openxmlformats.org/officeDocument/2006/relationships" xmlns:m="http://schemas.openxmlformats.org/officeDocument/2006/math" xmlns:v="urn:schemas-microsoft-com:vml" xmlns:wp14="http://schemas.microsoft.com/office/word/2010/wordprocessingDrawing" xmlns:wp="http://schemas.openxmlformats.org/drawingml/2006/wordprocessingDrawing" xmlns:w10="urn:schemas-microsoft-com:office:word" xmlns:w="http://schemas.openxmlformats.org/wordprocessingml/2006/main" xmlns:w14="http://schemas.microsoft.com/office/word/2010/wordml" xmlns:w15="http://schemas.microsoft.com/office/word/2012/wordml" xmlns:w16cex="http://schemas.microsoft.com/office/word/2018/wordml/cex" xmlns:w16cid="http://schemas.microsoft.com/office/word/2016/wordml/cid" xmlns:w16="http://schemas.microsoft.com/office/word/2018/wordml" xmlns:w16se="http://schemas.microsoft.com/office/word/2015/wordml/symex" xmlns:wpg="http://schemas.microsoft.com/office/word/2010/wordprocessingGroup" xmlns:wpi="http://schemas.microsoft.com/office/word/2010/wordprocessingInk" xmlns:wne="http://schemas.microsoft.com/office/word/2006/wordml" xmlns:wps="http://schemas.microsoft.com/office/word/2010/wordprocessingShape" mc:Ignorable="w14 w15 w16se w16cid w16 w16cex wp14">
+<w:endnotes xmlns:wpc="http://schemas.microsoft.com/office/word/2010/wordprocessingCanvas" xmlns:cx="http://schemas.microsoft.com/office/drawing/2014/chartex" xmlns:cx1="http://schemas.microsoft.com/office/drawing/2015/9/8/chartex" xmlns:cx2="http://schemas.microsoft.com/office/drawing/2015/10/21/chartex" xmlns:cx3="http://schemas.microsoft.com/office/drawing/2016/5/9/chartex" xmlns:cx4="http://schemas.microsoft.com/office/drawing/2016/5/10/chartex" xmlns:cx5="http://schemas.microsoft.com/office/drawing/2016/5/11/chartex" xmlns:cx6="http://schemas.microsoft.com/office/drawing/2016/5/12/chartex" xmlns:cx7="http://schemas.microsoft.com/office/drawing/2016/5/13/chartex" xmlns:cx8="http://schemas.microsoft.com/office/drawing/2016/5/14/chartex" xmlns:mc="http://schemas.openxmlformats.org/markup-compatibility/2006" xmlns:aink="http://schemas.microsoft.com/office/drawing/2016/ink" xmlns:am3d="http://schemas.microsoft.com/office/drawing/2017/model3d" xmlns:o="urn:schemas-microsoft-com:office:office" xmlns:r="http://schemas.openxmlformats.org/officeDocument/2006/relationships" xmlns:m="http://schemas.openxmlformats.org/officeDocument/2006/math" xmlns:v="urn:schemas-microsoft-com:vml" xmlns:wp14="http://schemas.microsoft.com/office/word/2010/wordprocessingDrawing" xmlns:wp="http://schemas.openxmlformats.org/drawingml/2006/wordprocessingDrawing" xmlns:w10="urn:schemas-microsoft-com:office:word" xmlns:w="http://schemas.openxmlformats.org/wordprocessingml/2006/main" xmlns:w14="http://schemas.microsoft.com/office/word/2010/wordml" xmlns:w15="http://schemas.microsoft.com/office/word/2012/wordml" xmlns:w16cex="http://schemas.microsoft.com/office/word/2018/wordml/cex" xmlns:w16cid="http://schemas.microsoft.com/office/word/2016/wordml/cid" xmlns:w16="http://schemas.microsoft.com/office/word/2018/wordml" xmlns:w16sdtdh="http://schemas.microsoft.com/office/word/2020/wordml/sdtdatahash" xmlns:w16se="http://schemas.microsoft.com/office/word/2015/wordml/symex" xmlns:wpg="http://schemas.microsoft.com/office/word/2010/wordprocessingGroup" xmlns:wpi="http://schemas.microsoft.com/office/word/2010/wordprocessingInk" xmlns:wne="http://schemas.microsoft.com/office/word/2006/wordml" xmlns:wps="http://schemas.microsoft.com/office/word/2010/wordprocessingShape" mc:Ignorable="w14 w15 w16se w16cid w16 w16cex w16sdtdh wp14">
   <w:endnote w:type="separator" w:id="-1">
     <w:p>
       <w:pPr>
@@ -6758,7 +8455,7 @@
 </file>
 
 <file path=word/footer1.xml><?xml version="1.0" encoding="utf-8"?>
-<w:ftr xmlns:wpc="http://schemas.microsoft.com/office/word/2010/wordprocessingCanvas" xmlns:cx="http://schemas.microsoft.com/office/drawing/2014/chartex" xmlns:cx1="http://schemas.microsoft.com/office/drawing/2015/9/8/chartex" xmlns:cx2="http://schemas.microsoft.com/office/drawing/2015/10/21/chartex" xmlns:cx3="http://schemas.microsoft.com/office/drawing/2016/5/9/chartex" xmlns:cx4="http://schemas.microsoft.com/office/drawing/2016/5/10/chartex" xmlns:cx5="http://schemas.microsoft.com/office/drawing/2016/5/11/chartex" xmlns:cx6="http://schemas.microsoft.com/office/drawing/2016/5/12/chartex" xmlns:cx7="http://schemas.microsoft.com/office/drawing/2016/5/13/chartex" xmlns:cx8="http://schemas.microsoft.com/office/drawing/2016/5/14/chartex" xmlns:mc="http://schemas.openxmlformats.org/markup-compatibility/2006" xmlns:aink="http://schemas.microsoft.com/office/drawing/2016/ink" xmlns:am3d="http://schemas.microsoft.com/office/drawing/2017/model3d" xmlns:o="urn:schemas-microsoft-com:office:office" xmlns:r="http://schemas.openxmlformats.org/officeDocument/2006/relationships" xmlns:m="http://schemas.openxmlformats.org/officeDocument/2006/math" xmlns:v="urn:schemas-microsoft-com:vml" xmlns:wp14="http://schemas.microsoft.com/office/word/2010/wordprocessingDrawing" xmlns:wp="http://schemas.openxmlformats.org/drawingml/2006/wordprocessingDrawing" xmlns:w10="urn:schemas-microsoft-com:office:word" xmlns:w="http://schemas.openxmlformats.org/wordprocessingml/2006/main" xmlns:w14="http://schemas.microsoft.com/office/word/2010/wordml" xmlns:w15="http://schemas.microsoft.com/office/word/2012/wordml" xmlns:w16cex="http://schemas.microsoft.com/office/word/2018/wordml/cex" xmlns:w16cid="http://schemas.microsoft.com/office/word/2016/wordml/cid" xmlns:w16="http://schemas.microsoft.com/office/word/2018/wordml" xmlns:w16se="http://schemas.microsoft.com/office/word/2015/wordml/symex" xmlns:wpg="http://schemas.microsoft.com/office/word/2010/wordprocessingGroup" xmlns:wpi="http://schemas.microsoft.com/office/word/2010/wordprocessingInk" xmlns:wne="http://schemas.microsoft.com/office/word/2006/wordml" xmlns:wps="http://schemas.microsoft.com/office/word/2010/wordprocessingShape" mc:Ignorable="w14 w15 w16se w16cid w16 w16cex wp14">
+<w:ftr xmlns:wpc="http://schemas.microsoft.com/office/word/2010/wordprocessingCanvas" xmlns:cx="http://schemas.microsoft.com/office/drawing/2014/chartex" xmlns:cx1="http://schemas.microsoft.com/office/drawing/2015/9/8/chartex" xmlns:cx2="http://schemas.microsoft.com/office/drawing/2015/10/21/chartex" xmlns:cx3="http://schemas.microsoft.com/office/drawing/2016/5/9/chartex" xmlns:cx4="http://schemas.microsoft.com/office/drawing/2016/5/10/chartex" xmlns:cx5="http://schemas.microsoft.com/office/drawing/2016/5/11/chartex" xmlns:cx6="http://schemas.microsoft.com/office/drawing/2016/5/12/chartex" xmlns:cx7="http://schemas.microsoft.com/office/drawing/2016/5/13/chartex" xmlns:cx8="http://schemas.microsoft.com/office/drawing/2016/5/14/chartex" xmlns:mc="http://schemas.openxmlformats.org/markup-compatibility/2006" xmlns:aink="http://schemas.microsoft.com/office/drawing/2016/ink" xmlns:am3d="http://schemas.microsoft.com/office/drawing/2017/model3d" xmlns:o="urn:schemas-microsoft-com:office:office" xmlns:r="http://schemas.openxmlformats.org/officeDocument/2006/relationships" xmlns:m="http://schemas.openxmlformats.org/officeDocument/2006/math" xmlns:v="urn:schemas-microsoft-com:vml" xmlns:wp14="http://schemas.microsoft.com/office/word/2010/wordprocessingDrawing" xmlns:wp="http://schemas.openxmlformats.org/drawingml/2006/wordprocessingDrawing" xmlns:w10="urn:schemas-microsoft-com:office:word" xmlns:w="http://schemas.openxmlformats.org/wordprocessingml/2006/main" xmlns:w14="http://schemas.microsoft.com/office/word/2010/wordml" xmlns:w15="http://schemas.microsoft.com/office/word/2012/wordml" xmlns:w16cex="http://schemas.microsoft.com/office/word/2018/wordml/cex" xmlns:w16cid="http://schemas.microsoft.com/office/word/2016/wordml/cid" xmlns:w16="http://schemas.microsoft.com/office/word/2018/wordml" xmlns:w16sdtdh="http://schemas.microsoft.com/office/word/2020/wordml/sdtdatahash" xmlns:w16se="http://schemas.microsoft.com/office/word/2015/wordml/symex" xmlns:wpg="http://schemas.microsoft.com/office/word/2010/wordprocessingGroup" xmlns:wpi="http://schemas.microsoft.com/office/word/2010/wordprocessingInk" xmlns:wne="http://schemas.microsoft.com/office/word/2006/wordml" xmlns:wps="http://schemas.microsoft.com/office/word/2010/wordprocessingShape" mc:Ignorable="w14 w15 w16se w16cid w16 w16cex w16sdtdh wp14">
   <w:p>
     <w:pPr>
       <w:pStyle w:val="a5"/>
@@ -7155,7 +8852,7 @@
 </file>
 
 <file path=word/footer2.xml><?xml version="1.0" encoding="utf-8"?>
-<w:ftr xmlns:wpc="http://schemas.microsoft.com/office/word/2010/wordprocessingCanvas" xmlns:cx="http://schemas.microsoft.com/office/drawing/2014/chartex" xmlns:cx1="http://schemas.microsoft.com/office/drawing/2015/9/8/chartex" xmlns:cx2="http://schemas.microsoft.com/office/drawing/2015/10/21/chartex" xmlns:cx3="http://schemas.microsoft.com/office/drawing/2016/5/9/chartex" xmlns:cx4="http://schemas.microsoft.com/office/drawing/2016/5/10/chartex" xmlns:cx5="http://schemas.microsoft.com/office/drawing/2016/5/11/chartex" xmlns:cx6="http://schemas.microsoft.com/office/drawing/2016/5/12/chartex" xmlns:cx7="http://schemas.microsoft.com/office/drawing/2016/5/13/chartex" xmlns:cx8="http://schemas.microsoft.com/office/drawing/2016/5/14/chartex" xmlns:mc="http://schemas.openxmlformats.org/markup-compatibility/2006" xmlns:aink="http://schemas.microsoft.com/office/drawing/2016/ink" xmlns:am3d="http://schemas.microsoft.com/office/drawing/2017/model3d" xmlns:o="urn:schemas-microsoft-com:office:office" xmlns:r="http://schemas.openxmlformats.org/officeDocument/2006/relationships" xmlns:m="http://schemas.openxmlformats.org/officeDocument/2006/math" xmlns:v="urn:schemas-microsoft-com:vml" xmlns:wp14="http://schemas.microsoft.com/office/word/2010/wordprocessingDrawing" xmlns:wp="http://schemas.openxmlformats.org/drawingml/2006/wordprocessingDrawing" xmlns:w10="urn:schemas-microsoft-com:office:word" xmlns:w="http://schemas.openxmlformats.org/wordprocessingml/2006/main" xmlns:w14="http://schemas.microsoft.com/office/word/2010/wordml" xmlns:w15="http://schemas.microsoft.com/office/word/2012/wordml" xmlns:w16cex="http://schemas.microsoft.com/office/word/2018/wordml/cex" xmlns:w16cid="http://schemas.microsoft.com/office/word/2016/wordml/cid" xmlns:w16="http://schemas.microsoft.com/office/word/2018/wordml" xmlns:w16se="http://schemas.microsoft.com/office/word/2015/wordml/symex" xmlns:wpg="http://schemas.microsoft.com/office/word/2010/wordprocessingGroup" xmlns:wpi="http://schemas.microsoft.com/office/word/2010/wordprocessingInk" xmlns:wne="http://schemas.microsoft.com/office/word/2006/wordml" xmlns:wps="http://schemas.microsoft.com/office/word/2010/wordprocessingShape" mc:Ignorable="w14 w15 w16se w16cid w16 w16cex wp14">
+<w:ftr xmlns:wpc="http://schemas.microsoft.com/office/word/2010/wordprocessingCanvas" xmlns:cx="http://schemas.microsoft.com/office/drawing/2014/chartex" xmlns:cx1="http://schemas.microsoft.com/office/drawing/2015/9/8/chartex" xmlns:cx2="http://schemas.microsoft.com/office/drawing/2015/10/21/chartex" xmlns:cx3="http://schemas.microsoft.com/office/drawing/2016/5/9/chartex" xmlns:cx4="http://schemas.microsoft.com/office/drawing/2016/5/10/chartex" xmlns:cx5="http://schemas.microsoft.com/office/drawing/2016/5/11/chartex" xmlns:cx6="http://schemas.microsoft.com/office/drawing/2016/5/12/chartex" xmlns:cx7="http://schemas.microsoft.com/office/drawing/2016/5/13/chartex" xmlns:cx8="http://schemas.microsoft.com/office/drawing/2016/5/14/chartex" xmlns:mc="http://schemas.openxmlformats.org/markup-compatibility/2006" xmlns:aink="http://schemas.microsoft.com/office/drawing/2016/ink" xmlns:am3d="http://schemas.microsoft.com/office/drawing/2017/model3d" xmlns:o="urn:schemas-microsoft-com:office:office" xmlns:r="http://schemas.openxmlformats.org/officeDocument/2006/relationships" xmlns:m="http://schemas.openxmlformats.org/officeDocument/2006/math" xmlns:v="urn:schemas-microsoft-com:vml" xmlns:wp14="http://schemas.microsoft.com/office/word/2010/wordprocessingDrawing" xmlns:wp="http://schemas.openxmlformats.org/drawingml/2006/wordprocessingDrawing" xmlns:w10="urn:schemas-microsoft-com:office:word" xmlns:w="http://schemas.openxmlformats.org/wordprocessingml/2006/main" xmlns:w14="http://schemas.microsoft.com/office/word/2010/wordml" xmlns:w15="http://schemas.microsoft.com/office/word/2012/wordml" xmlns:w16cex="http://schemas.microsoft.com/office/word/2018/wordml/cex" xmlns:w16cid="http://schemas.microsoft.com/office/word/2016/wordml/cid" xmlns:w16="http://schemas.microsoft.com/office/word/2018/wordml" xmlns:w16sdtdh="http://schemas.microsoft.com/office/word/2020/wordml/sdtdatahash" xmlns:w16se="http://schemas.microsoft.com/office/word/2015/wordml/symex" xmlns:wpg="http://schemas.microsoft.com/office/word/2010/wordprocessingGroup" xmlns:wpi="http://schemas.microsoft.com/office/word/2010/wordprocessingInk" xmlns:wne="http://schemas.microsoft.com/office/word/2006/wordml" xmlns:wps="http://schemas.microsoft.com/office/word/2010/wordprocessingShape" mc:Ignorable="w14 w15 w16se w16cid w16 w16cex w16sdtdh wp14">
   <w:p>
     <w:pPr>
       <w:pStyle w:val="a5"/>
@@ -7412,7 +9109,7 @@
 </file>
 
 <file path=word/footnotes.xml><?xml version="1.0" encoding="utf-8"?>
-<w:footnotes xmlns:wpc="http://schemas.microsoft.com/office/word/2010/wordprocessingCanvas" xmlns:cx="http://schemas.microsoft.com/office/drawing/2014/chartex" xmlns:cx1="http://schemas.microsoft.com/office/drawing/2015/9/8/chartex" xmlns:cx2="http://schemas.microsoft.com/office/drawing/2015/10/21/chartex" xmlns:cx3="http://schemas.microsoft.com/office/drawing/2016/5/9/chartex" xmlns:cx4="http://schemas.microsoft.com/office/drawing/2016/5/10/chartex" xmlns:cx5="http://schemas.microsoft.com/office/drawing/2016/5/11/chartex" xmlns:cx6="http://schemas.microsoft.com/office/drawing/2016/5/12/chartex" xmlns:cx7="http://schemas.microsoft.com/office/drawing/2016/5/13/chartex" xmlns:cx8="http://schemas.microsoft.com/office/drawing/2016/5/14/chartex" xmlns:mc="http://schemas.openxmlformats.org/markup-compatibility/2006" xmlns:aink="http://schemas.microsoft.com/office/drawing/2016/ink" xmlns:am3d="http://schemas.microsoft.com/office/drawing/2017/model3d" xmlns:o="urn:schemas-microsoft-com:office:office" xmlns:r="http://schemas.openxmlformats.org/officeDocument/2006/relationships" xmlns:m="http://schemas.openxmlformats.org/officeDocument/2006/math" xmlns:v="urn:schemas-microsoft-com:vml" xmlns:wp14="http://schemas.microsoft.com/office/word/2010/wordprocessingDrawing" xmlns:wp="http://schemas.openxmlformats.org/drawingml/2006/wordprocessingDrawing" xmlns:w10="urn:schemas-microsoft-com:office:word" xmlns:w="http://schemas.openxmlformats.org/wordprocessingml/2006/main" xmlns:w14="http://schemas.microsoft.com/office/word/2010/wordml" xmlns:w15="http://schemas.microsoft.com/office/word/2012/wordml" xmlns:w16cex="http://schemas.microsoft.com/office/word/2018/wordml/cex" xmlns:w16cid="http://schemas.microsoft.com/office/word/2016/wordml/cid" xmlns:w16="http://schemas.microsoft.com/office/word/2018/wordml" xmlns:w16se="http://schemas.microsoft.com/office/word/2015/wordml/symex" xmlns:wpg="http://schemas.microsoft.com/office/word/2010/wordprocessingGroup" xmlns:wpi="http://schemas.microsoft.com/office/word/2010/wordprocessingInk" xmlns:wne="http://schemas.microsoft.com/office/word/2006/wordml" xmlns:wps="http://schemas.microsoft.com/office/word/2010/wordprocessingShape" mc:Ignorable="w14 w15 w16se w16cid w16 w16cex wp14">
+<w:footnotes xmlns:wpc="http://schemas.microsoft.com/office/word/2010/wordprocessingCanvas" xmlns:cx="http://schemas.microsoft.com/office/drawing/2014/chartex" xmlns:cx1="http://schemas.microsoft.com/office/drawing/2015/9/8/chartex" xmlns:cx2="http://schemas.microsoft.com/office/drawing/2015/10/21/chartex" xmlns:cx3="http://schemas.microsoft.com/office/drawing/2016/5/9/chartex" xmlns:cx4="http://schemas.microsoft.com/office/drawing/2016/5/10/chartex" xmlns:cx5="http://schemas.microsoft.com/office/drawing/2016/5/11/chartex" xmlns:cx6="http://schemas.microsoft.com/office/drawing/2016/5/12/chartex" xmlns:cx7="http://schemas.microsoft.com/office/drawing/2016/5/13/chartex" xmlns:cx8="http://schemas.microsoft.com/office/drawing/2016/5/14/chartex" xmlns:mc="http://schemas.openxmlformats.org/markup-compatibility/2006" xmlns:aink="http://schemas.microsoft.com/office/drawing/2016/ink" xmlns:am3d="http://schemas.microsoft.com/office/drawing/2017/model3d" xmlns:o="urn:schemas-microsoft-com:office:office" xmlns:r="http://schemas.openxmlformats.org/officeDocument/2006/relationships" xmlns:m="http://schemas.openxmlformats.org/officeDocument/2006/math" xmlns:v="urn:schemas-microsoft-com:vml" xmlns:wp14="http://schemas.microsoft.com/office/word/2010/wordprocessingDrawing" xmlns:wp="http://schemas.openxmlformats.org/drawingml/2006/wordprocessingDrawing" xmlns:w10="urn:schemas-microsoft-com:office:word" xmlns:w="http://schemas.openxmlformats.org/wordprocessingml/2006/main" xmlns:w14="http://schemas.microsoft.com/office/word/2010/wordml" xmlns:w15="http://schemas.microsoft.com/office/word/2012/wordml" xmlns:w16cex="http://schemas.microsoft.com/office/word/2018/wordml/cex" xmlns:w16cid="http://schemas.microsoft.com/office/word/2016/wordml/cid" xmlns:w16="http://schemas.microsoft.com/office/word/2018/wordml" xmlns:w16sdtdh="http://schemas.microsoft.com/office/word/2020/wordml/sdtdatahash" xmlns:w16se="http://schemas.microsoft.com/office/word/2015/wordml/symex" xmlns:wpg="http://schemas.microsoft.com/office/word/2010/wordprocessingGroup" xmlns:wpi="http://schemas.microsoft.com/office/word/2010/wordprocessingInk" xmlns:wne="http://schemas.microsoft.com/office/word/2006/wordml" xmlns:wps="http://schemas.microsoft.com/office/word/2010/wordprocessingShape" mc:Ignorable="w14 w15 w16se w16cid w16 w16cex w16sdtdh wp14">
   <w:footnote w:type="separator" w:id="-1">
     <w:p>
       <w:pPr>
@@ -7437,7 +9134,7 @@
 </file>
 
 <file path=word/header1.xml><?xml version="1.0" encoding="utf-8"?>
-<w:hdr xmlns:wpc="http://schemas.microsoft.com/office/word/2010/wordprocessingCanvas" xmlns:cx="http://schemas.microsoft.com/office/drawing/2014/chartex" xmlns:cx1="http://schemas.microsoft.com/office/drawing/2015/9/8/chartex" xmlns:cx2="http://schemas.microsoft.com/office/drawing/2015/10/21/chartex" xmlns:cx3="http://schemas.microsoft.com/office/drawing/2016/5/9/chartex" xmlns:cx4="http://schemas.microsoft.com/office/drawing/2016/5/10/chartex" xmlns:cx5="http://schemas.microsoft.com/office/drawing/2016/5/11/chartex" xmlns:cx6="http://schemas.microsoft.com/office/drawing/2016/5/12/chartex" xmlns:cx7="http://schemas.microsoft.com/office/drawing/2016/5/13/chartex" xmlns:cx8="http://schemas.microsoft.com/office/drawing/2016/5/14/chartex" xmlns:mc="http://schemas.openxmlformats.org/markup-compatibility/2006" xmlns:aink="http://schemas.microsoft.com/office/drawing/2016/ink" xmlns:am3d="http://schemas.microsoft.com/office/drawing/2017/model3d" xmlns:o="urn:schemas-microsoft-com:office:office" xmlns:r="http://schemas.openxmlformats.org/officeDocument/2006/relationships" xmlns:m="http://schemas.openxmlformats.org/officeDocument/2006/math" xmlns:v="urn:schemas-microsoft-com:vml" xmlns:wp14="http://schemas.microsoft.com/office/word/2010/wordprocessingDrawing" xmlns:wp="http://schemas.openxmlformats.org/drawingml/2006/wordprocessingDrawing" xmlns:w10="urn:schemas-microsoft-com:office:word" xmlns:w="http://schemas.openxmlformats.org/wordprocessingml/2006/main" xmlns:w14="http://schemas.microsoft.com/office/word/2010/wordml" xmlns:w15="http://schemas.microsoft.com/office/word/2012/wordml" xmlns:w16cex="http://schemas.microsoft.com/office/word/2018/wordml/cex" xmlns:w16cid="http://schemas.microsoft.com/office/word/2016/wordml/cid" xmlns:w16="http://schemas.microsoft.com/office/word/2018/wordml" xmlns:w16se="http://schemas.microsoft.com/office/word/2015/wordml/symex" xmlns:wpg="http://schemas.microsoft.com/office/word/2010/wordprocessingGroup" xmlns:wpi="http://schemas.microsoft.com/office/word/2010/wordprocessingInk" xmlns:wne="http://schemas.microsoft.com/office/word/2006/wordml" xmlns:wps="http://schemas.microsoft.com/office/word/2010/wordprocessingShape" mc:Ignorable="w14 w15 w16se w16cid w16 w16cex wp14">
+<w:hdr xmlns:wpc="http://schemas.microsoft.com/office/word/2010/wordprocessingCanvas" xmlns:cx="http://schemas.microsoft.com/office/drawing/2014/chartex" xmlns:cx1="http://schemas.microsoft.com/office/drawing/2015/9/8/chartex" xmlns:cx2="http://schemas.microsoft.com/office/drawing/2015/10/21/chartex" xmlns:cx3="http://schemas.microsoft.com/office/drawing/2016/5/9/chartex" xmlns:cx4="http://schemas.microsoft.com/office/drawing/2016/5/10/chartex" xmlns:cx5="http://schemas.microsoft.com/office/drawing/2016/5/11/chartex" xmlns:cx6="http://schemas.microsoft.com/office/drawing/2016/5/12/chartex" xmlns:cx7="http://schemas.microsoft.com/office/drawing/2016/5/13/chartex" xmlns:cx8="http://schemas.microsoft.com/office/drawing/2016/5/14/chartex" xmlns:mc="http://schemas.openxmlformats.org/markup-compatibility/2006" xmlns:aink="http://schemas.microsoft.com/office/drawing/2016/ink" xmlns:am3d="http://schemas.microsoft.com/office/drawing/2017/model3d" xmlns:o="urn:schemas-microsoft-com:office:office" xmlns:r="http://schemas.openxmlformats.org/officeDocument/2006/relationships" xmlns:m="http://schemas.openxmlformats.org/officeDocument/2006/math" xmlns:v="urn:schemas-microsoft-com:vml" xmlns:wp14="http://schemas.microsoft.com/office/word/2010/wordprocessingDrawing" xmlns:wp="http://schemas.openxmlformats.org/drawingml/2006/wordprocessingDrawing" xmlns:w10="urn:schemas-microsoft-com:office:word" xmlns:w="http://schemas.openxmlformats.org/wordprocessingml/2006/main" xmlns:w14="http://schemas.microsoft.com/office/word/2010/wordml" xmlns:w15="http://schemas.microsoft.com/office/word/2012/wordml" xmlns:w16cex="http://schemas.microsoft.com/office/word/2018/wordml/cex" xmlns:w16cid="http://schemas.microsoft.com/office/word/2016/wordml/cid" xmlns:w16="http://schemas.microsoft.com/office/word/2018/wordml" xmlns:w16sdtdh="http://schemas.microsoft.com/office/word/2020/wordml/sdtdatahash" xmlns:w16se="http://schemas.microsoft.com/office/word/2015/wordml/symex" xmlns:wpg="http://schemas.microsoft.com/office/word/2010/wordprocessingGroup" xmlns:wpi="http://schemas.microsoft.com/office/word/2010/wordprocessingInk" xmlns:wne="http://schemas.microsoft.com/office/word/2006/wordml" xmlns:wps="http://schemas.microsoft.com/office/word/2010/wordprocessingShape" mc:Ignorable="w14 w15 w16se w16cid w16 w16cex w16sdtdh wp14">
   <w:p>
     <w:pPr>
       <w:pStyle w:val="a4"/>
@@ -7528,7 +9225,7 @@
 </file>
 
 <file path=word/header2.xml><?xml version="1.0" encoding="utf-8"?>
-<w:hdr xmlns:wpc="http://schemas.microsoft.com/office/word/2010/wordprocessingCanvas" xmlns:cx="http://schemas.microsoft.com/office/drawing/2014/chartex" xmlns:cx1="http://schemas.microsoft.com/office/drawing/2015/9/8/chartex" xmlns:cx2="http://schemas.microsoft.com/office/drawing/2015/10/21/chartex" xmlns:cx3="http://schemas.microsoft.com/office/drawing/2016/5/9/chartex" xmlns:cx4="http://schemas.microsoft.com/office/drawing/2016/5/10/chartex" xmlns:cx5="http://schemas.microsoft.com/office/drawing/2016/5/11/chartex" xmlns:cx6="http://schemas.microsoft.com/office/drawing/2016/5/12/chartex" xmlns:cx7="http://schemas.microsoft.com/office/drawing/2016/5/13/chartex" xmlns:cx8="http://schemas.microsoft.com/office/drawing/2016/5/14/chartex" xmlns:mc="http://schemas.openxmlformats.org/markup-compatibility/2006" xmlns:aink="http://schemas.microsoft.com/office/drawing/2016/ink" xmlns:am3d="http://schemas.microsoft.com/office/drawing/2017/model3d" xmlns:o="urn:schemas-microsoft-com:office:office" xmlns:r="http://schemas.openxmlformats.org/officeDocument/2006/relationships" xmlns:m="http://schemas.openxmlformats.org/officeDocument/2006/math" xmlns:v="urn:schemas-microsoft-com:vml" xmlns:wp14="http://schemas.microsoft.com/office/word/2010/wordprocessingDrawing" xmlns:wp="http://schemas.openxmlformats.org/drawingml/2006/wordprocessingDrawing" xmlns:w10="urn:schemas-microsoft-com:office:word" xmlns:w="http://schemas.openxmlformats.org/wordprocessingml/2006/main" xmlns:w14="http://schemas.microsoft.com/office/word/2010/wordml" xmlns:w15="http://schemas.microsoft.com/office/word/2012/wordml" xmlns:w16cex="http://schemas.microsoft.com/office/word/2018/wordml/cex" xmlns:w16cid="http://schemas.microsoft.com/office/word/2016/wordml/cid" xmlns:w16="http://schemas.microsoft.com/office/word/2018/wordml" xmlns:w16se="http://schemas.microsoft.com/office/word/2015/wordml/symex" xmlns:wpg="http://schemas.microsoft.com/office/word/2010/wordprocessingGroup" xmlns:wpi="http://schemas.microsoft.com/office/word/2010/wordprocessingInk" xmlns:wne="http://schemas.microsoft.com/office/word/2006/wordml" xmlns:wps="http://schemas.microsoft.com/office/word/2010/wordprocessingShape" mc:Ignorable="w14 w15 w16se w16cid w16 w16cex wp14">
+<w:hdr xmlns:wpc="http://schemas.microsoft.com/office/word/2010/wordprocessingCanvas" xmlns:cx="http://schemas.microsoft.com/office/drawing/2014/chartex" xmlns:cx1="http://schemas.microsoft.com/office/drawing/2015/9/8/chartex" xmlns:cx2="http://schemas.microsoft.com/office/drawing/2015/10/21/chartex" xmlns:cx3="http://schemas.microsoft.com/office/drawing/2016/5/9/chartex" xmlns:cx4="http://schemas.microsoft.com/office/drawing/2016/5/10/chartex" xmlns:cx5="http://schemas.microsoft.com/office/drawing/2016/5/11/chartex" xmlns:cx6="http://schemas.microsoft.com/office/drawing/2016/5/12/chartex" xmlns:cx7="http://schemas.microsoft.com/office/drawing/2016/5/13/chartex" xmlns:cx8="http://schemas.microsoft.com/office/drawing/2016/5/14/chartex" xmlns:mc="http://schemas.openxmlformats.org/markup-compatibility/2006" xmlns:aink="http://schemas.microsoft.com/office/drawing/2016/ink" xmlns:am3d="http://schemas.microsoft.com/office/drawing/2017/model3d" xmlns:o="urn:schemas-microsoft-com:office:office" xmlns:r="http://schemas.openxmlformats.org/officeDocument/2006/relationships" xmlns:m="http://schemas.openxmlformats.org/officeDocument/2006/math" xmlns:v="urn:schemas-microsoft-com:vml" xmlns:wp14="http://schemas.microsoft.com/office/word/2010/wordprocessingDrawing" xmlns:wp="http://schemas.openxmlformats.org/drawingml/2006/wordprocessingDrawing" xmlns:w10="urn:schemas-microsoft-com:office:word" xmlns:w="http://schemas.openxmlformats.org/wordprocessingml/2006/main" xmlns:w14="http://schemas.microsoft.com/office/word/2010/wordml" xmlns:w15="http://schemas.microsoft.com/office/word/2012/wordml" xmlns:w16cex="http://schemas.microsoft.com/office/word/2018/wordml/cex" xmlns:w16cid="http://schemas.microsoft.com/office/word/2016/wordml/cid" xmlns:w16="http://schemas.microsoft.com/office/word/2018/wordml" xmlns:w16sdtdh="http://schemas.microsoft.com/office/word/2020/wordml/sdtdatahash" xmlns:w16se="http://schemas.microsoft.com/office/word/2015/wordml/symex" xmlns:wpg="http://schemas.microsoft.com/office/word/2010/wordprocessingGroup" xmlns:wpi="http://schemas.microsoft.com/office/word/2010/wordprocessingInk" xmlns:wne="http://schemas.microsoft.com/office/word/2006/wordml" xmlns:wps="http://schemas.microsoft.com/office/word/2010/wordprocessingShape" mc:Ignorable="w14 w15 w16se w16cid w16 w16cex w16sdtdh wp14">
   <w:p>
     <w:pPr>
       <w:pStyle w:val="a4"/>
@@ -7619,7 +9316,7 @@
 </file>
 
 <file path=word/numbering.xml><?xml version="1.0" encoding="utf-8"?>
-<w:numbering xmlns:wpc="http://schemas.microsoft.com/office/word/2010/wordprocessingCanvas" xmlns:cx="http://schemas.microsoft.com/office/drawing/2014/chartex" xmlns:cx1="http://schemas.microsoft.com/office/drawing/2015/9/8/chartex" xmlns:cx2="http://schemas.microsoft.com/office/drawing/2015/10/21/chartex" xmlns:cx3="http://schemas.microsoft.com/office/drawing/2016/5/9/chartex" xmlns:cx4="http://schemas.microsoft.com/office/drawing/2016/5/10/chartex" xmlns:cx5="http://schemas.microsoft.com/office/drawing/2016/5/11/chartex" xmlns:cx6="http://schemas.microsoft.com/office/drawing/2016/5/12/chartex" xmlns:cx7="http://schemas.microsoft.com/office/drawing/2016/5/13/chartex" xmlns:cx8="http://schemas.microsoft.com/office/drawing/2016/5/14/chartex" xmlns:mc="http://schemas.openxmlformats.org/markup-compatibility/2006" xmlns:aink="http://schemas.microsoft.com/office/drawing/2016/ink" xmlns:am3d="http://schemas.microsoft.com/office/drawing/2017/model3d" xmlns:o="urn:schemas-microsoft-com:office:office" xmlns:r="http://schemas.openxmlformats.org/officeDocument/2006/relationships" xmlns:m="http://schemas.openxmlformats.org/officeDocument/2006/math" xmlns:v="urn:schemas-microsoft-com:vml" xmlns:wp14="http://schemas.microsoft.com/office/word/2010/wordprocessingDrawing" xmlns:wp="http://schemas.openxmlformats.org/drawingml/2006/wordprocessingDrawing" xmlns:w10="urn:schemas-microsoft-com:office:word" xmlns:w="http://schemas.openxmlformats.org/wordprocessingml/2006/main" xmlns:w14="http://schemas.microsoft.com/office/word/2010/wordml" xmlns:w15="http://schemas.microsoft.com/office/word/2012/wordml" xmlns:w16cex="http://schemas.microsoft.com/office/word/2018/wordml/cex" xmlns:w16cid="http://schemas.microsoft.com/office/word/2016/wordml/cid" xmlns:w16="http://schemas.microsoft.com/office/word/2018/wordml" xmlns:w16se="http://schemas.microsoft.com/office/word/2015/wordml/symex" xmlns:wpg="http://schemas.microsoft.com/office/word/2010/wordprocessingGroup" xmlns:wpi="http://schemas.microsoft.com/office/word/2010/wordprocessingInk" xmlns:wne="http://schemas.microsoft.com/office/word/2006/wordml" xmlns:wps="http://schemas.microsoft.com/office/word/2010/wordprocessingShape" mc:Ignorable="w14 w15 w16se w16cid w16 w16cex wp14">
+<w:numbering xmlns:wpc="http://schemas.microsoft.com/office/word/2010/wordprocessingCanvas" xmlns:cx="http://schemas.microsoft.com/office/drawing/2014/chartex" xmlns:cx1="http://schemas.microsoft.com/office/drawing/2015/9/8/chartex" xmlns:cx2="http://schemas.microsoft.com/office/drawing/2015/10/21/chartex" xmlns:cx3="http://schemas.microsoft.com/office/drawing/2016/5/9/chartex" xmlns:cx4="http://schemas.microsoft.com/office/drawing/2016/5/10/chartex" xmlns:cx5="http://schemas.microsoft.com/office/drawing/2016/5/11/chartex" xmlns:cx6="http://schemas.microsoft.com/office/drawing/2016/5/12/chartex" xmlns:cx7="http://schemas.microsoft.com/office/drawing/2016/5/13/chartex" xmlns:cx8="http://schemas.microsoft.com/office/drawing/2016/5/14/chartex" xmlns:mc="http://schemas.openxmlformats.org/markup-compatibility/2006" xmlns:aink="http://schemas.microsoft.com/office/drawing/2016/ink" xmlns:am3d="http://schemas.microsoft.com/office/drawing/2017/model3d" xmlns:o="urn:schemas-microsoft-com:office:office" xmlns:r="http://schemas.openxmlformats.org/officeDocument/2006/relationships" xmlns:m="http://schemas.openxmlformats.org/officeDocument/2006/math" xmlns:v="urn:schemas-microsoft-com:vml" xmlns:wp14="http://schemas.microsoft.com/office/word/2010/wordprocessingDrawing" xmlns:wp="http://schemas.openxmlformats.org/drawingml/2006/wordprocessingDrawing" xmlns:w10="urn:schemas-microsoft-com:office:word" xmlns:w="http://schemas.openxmlformats.org/wordprocessingml/2006/main" xmlns:w14="http://schemas.microsoft.com/office/word/2010/wordml" xmlns:w15="http://schemas.microsoft.com/office/word/2012/wordml" xmlns:w16cex="http://schemas.microsoft.com/office/word/2018/wordml/cex" xmlns:w16cid="http://schemas.microsoft.com/office/word/2016/wordml/cid" xmlns:w16="http://schemas.microsoft.com/office/word/2018/wordml" xmlns:w16sdtdh="http://schemas.microsoft.com/office/word/2020/wordml/sdtdatahash" xmlns:w16se="http://schemas.microsoft.com/office/word/2015/wordml/symex" xmlns:wpg="http://schemas.microsoft.com/office/word/2010/wordprocessingGroup" xmlns:wpi="http://schemas.microsoft.com/office/word/2010/wordprocessingInk" xmlns:wne="http://schemas.microsoft.com/office/word/2006/wordml" xmlns:wps="http://schemas.microsoft.com/office/word/2010/wordprocessingShape" mc:Ignorable="w14 w15 w16se w16cid w16 w16cex w16sdtdh wp14">
   <w:abstractNum w:abstractNumId="0" w15:restartNumberingAfterBreak="0">
     <w:nsid w:val="03627994"/>
     <w:multiLevelType w:val="hybridMultilevel"/>
@@ -9928,7 +11625,7 @@
 </file>
 
 <file path=word/styles.xml><?xml version="1.0" encoding="utf-8"?>
-<w:styles xmlns:mc="http://schemas.openxmlformats.org/markup-compatibility/2006" xmlns:r="http://schemas.openxmlformats.org/officeDocument/2006/relationships" xmlns:w="http://schemas.openxmlformats.org/wordprocessingml/2006/main" xmlns:w14="http://schemas.microsoft.com/office/word/2010/wordml" xmlns:w15="http://schemas.microsoft.com/office/word/2012/wordml" xmlns:w16cex="http://schemas.microsoft.com/office/word/2018/wordml/cex" xmlns:w16cid="http://schemas.microsoft.com/office/word/2016/wordml/cid" xmlns:w16="http://schemas.microsoft.com/office/word/2018/wordml" xmlns:w16se="http://schemas.microsoft.com/office/word/2015/wordml/symex" mc:Ignorable="w14 w15 w16se w16cid w16 w16cex">
+<w:styles xmlns:mc="http://schemas.openxmlformats.org/markup-compatibility/2006" xmlns:r="http://schemas.openxmlformats.org/officeDocument/2006/relationships" xmlns:w="http://schemas.openxmlformats.org/wordprocessingml/2006/main" xmlns:w14="http://schemas.microsoft.com/office/word/2010/wordml" xmlns:w15="http://schemas.microsoft.com/office/word/2012/wordml" xmlns:w16cex="http://schemas.microsoft.com/office/word/2018/wordml/cex" xmlns:w16cid="http://schemas.microsoft.com/office/word/2016/wordml/cid" xmlns:w16="http://schemas.microsoft.com/office/word/2018/wordml" xmlns:w16sdtdh="http://schemas.microsoft.com/office/word/2020/wordml/sdtdatahash" xmlns:w16se="http://schemas.microsoft.com/office/word/2015/wordml/symex" mc:Ignorable="w14 w15 w16se w16cid w16 w16cex w16sdtdh">
   <w:docDefaults>
     <w:rPrDefault>
       <w:rPr>

</xml_diff>